<commit_message>
Ostateczne (mam nadzieje poprawki) dokumentacji
</commit_message>
<xml_diff>
--- a/dokumentacja/dokumentacja html/Dokumentacja_Procesowa_html.docx
+++ b/dokumentacja/dokumentacja html/Dokumentacja_Procesowa_html.docx
@@ -79,7 +79,7 @@
                     </pic:cNvPicPr>
                   </pic:nvPicPr>
                   <pic:blipFill>
-                    <a:blip r:embed="rId7">
+                    <a:blip r:embed="rId9">
                       <a:extLst>
                         <a:ext uri="{28A0092B-C50C-407E-A947-70E740481C1C}">
                           <a14:useLocalDpi xmlns:a14="http://schemas.microsoft.com/office/drawing/2010/main" val="0"/>
@@ -154,8 +154,6 @@
         </w:rPr>
         <w:t>Informatyki</w:t>
       </w:r>
-      <w:bookmarkStart w:id="0" w:name="_GoBack"/>
-      <w:bookmarkEnd w:id="0"/>
     </w:p>
     <w:p>
       <w:pPr>
@@ -468,7 +466,7 @@
           <w:r>
             <w:fldChar w:fldCharType="separate"/>
           </w:r>
-          <w:hyperlink w:anchor="_Toc422840770" w:history="1">
+          <w:hyperlink w:anchor="_Toc423169546" w:history="1">
             <w:r>
               <w:rPr>
                 <w:rStyle w:val="Hipercze"/>
@@ -511,7 +509,7 @@
                 <w:noProof/>
                 <w:webHidden/>
               </w:rPr>
-              <w:instrText xml:space="preserve"> PAGEREF _Toc422840770 \h </w:instrText>
+              <w:instrText xml:space="preserve"> PAGEREF _Toc423169546 \h </w:instrText>
             </w:r>
             <w:r>
               <w:rPr>
@@ -556,7 +554,7 @@
               <w:lang w:eastAsia="pl-PL"/>
             </w:rPr>
           </w:pPr>
-          <w:hyperlink w:anchor="_Toc422840771" w:history="1">
+          <w:hyperlink w:anchor="_Toc423169547" w:history="1">
             <w:r>
               <w:rPr>
                 <w:rStyle w:val="Hipercze"/>
@@ -599,7 +597,7 @@
                 <w:noProof/>
                 <w:webHidden/>
               </w:rPr>
-              <w:instrText xml:space="preserve"> PAGEREF _Toc422840771 \h </w:instrText>
+              <w:instrText xml:space="preserve"> PAGEREF _Toc423169547 \h </w:instrText>
             </w:r>
             <w:r>
               <w:rPr>
@@ -644,7 +642,7 @@
               <w:lang w:eastAsia="pl-PL"/>
             </w:rPr>
           </w:pPr>
-          <w:hyperlink w:anchor="_Toc422840772" w:history="1">
+          <w:hyperlink w:anchor="_Toc423169548" w:history="1">
             <w:r>
               <w:rPr>
                 <w:rStyle w:val="Hipercze"/>
@@ -687,7 +685,7 @@
                 <w:noProof/>
                 <w:webHidden/>
               </w:rPr>
-              <w:instrText xml:space="preserve"> PAGEREF _Toc422840772 \h </w:instrText>
+              <w:instrText xml:space="preserve"> PAGEREF _Toc423169548 \h </w:instrText>
             </w:r>
             <w:r>
               <w:rPr>
@@ -732,7 +730,7 @@
               <w:lang w:eastAsia="pl-PL"/>
             </w:rPr>
           </w:pPr>
-          <w:hyperlink w:anchor="_Toc422840773" w:history="1">
+          <w:hyperlink w:anchor="_Toc423169549" w:history="1">
             <w:r>
               <w:rPr>
                 <w:rStyle w:val="Hipercze"/>
@@ -775,7 +773,7 @@
                 <w:noProof/>
                 <w:webHidden/>
               </w:rPr>
-              <w:instrText xml:space="preserve"> PAGEREF _Toc422840773 \h </w:instrText>
+              <w:instrText xml:space="preserve"> PAGEREF _Toc423169549 \h </w:instrText>
             </w:r>
             <w:r>
               <w:rPr>
@@ -820,7 +818,7 @@
               <w:lang w:eastAsia="pl-PL"/>
             </w:rPr>
           </w:pPr>
-          <w:hyperlink w:anchor="_Toc422840774" w:history="1">
+          <w:hyperlink w:anchor="_Toc423169550" w:history="1">
             <w:r>
               <w:rPr>
                 <w:rStyle w:val="Hipercze"/>
@@ -863,7 +861,7 @@
                 <w:noProof/>
                 <w:webHidden/>
               </w:rPr>
-              <w:instrText xml:space="preserve"> PAGEREF _Toc422840774 \h </w:instrText>
+              <w:instrText xml:space="preserve"> PAGEREF _Toc423169550 \h </w:instrText>
             </w:r>
             <w:r>
               <w:rPr>
@@ -908,7 +906,7 @@
               <w:lang w:eastAsia="pl-PL"/>
             </w:rPr>
           </w:pPr>
-          <w:hyperlink w:anchor="_Toc422840775" w:history="1">
+          <w:hyperlink w:anchor="_Toc423169551" w:history="1">
             <w:r>
               <w:rPr>
                 <w:rStyle w:val="Hipercze"/>
@@ -951,7 +949,7 @@
                 <w:noProof/>
                 <w:webHidden/>
               </w:rPr>
-              <w:instrText xml:space="preserve"> PAGEREF _Toc422840775 \h </w:instrText>
+              <w:instrText xml:space="preserve"> PAGEREF _Toc423169551 \h </w:instrText>
             </w:r>
             <w:r>
               <w:rPr>
@@ -971,7 +969,7 @@
                 <w:noProof/>
                 <w:webHidden/>
               </w:rPr>
-              <w:t>4</w:t>
+              <w:t>5</w:t>
             </w:r>
             <w:r>
               <w:rPr>
@@ -996,7 +994,7 @@
               <w:lang w:eastAsia="pl-PL"/>
             </w:rPr>
           </w:pPr>
-          <w:hyperlink w:anchor="_Toc422840776" w:history="1">
+          <w:hyperlink w:anchor="_Toc423169552" w:history="1">
             <w:r>
               <w:rPr>
                 <w:rStyle w:val="Hipercze"/>
@@ -1039,7 +1037,7 @@
                 <w:noProof/>
                 <w:webHidden/>
               </w:rPr>
-              <w:instrText xml:space="preserve"> PAGEREF _Toc422840776 \h </w:instrText>
+              <w:instrText xml:space="preserve"> PAGEREF _Toc423169552 \h </w:instrText>
             </w:r>
             <w:r>
               <w:rPr>
@@ -1084,7 +1082,7 @@
               <w:lang w:eastAsia="pl-PL"/>
             </w:rPr>
           </w:pPr>
-          <w:hyperlink w:anchor="_Toc422840777" w:history="1">
+          <w:hyperlink w:anchor="_Toc423169553" w:history="1">
             <w:r>
               <w:rPr>
                 <w:rStyle w:val="Hipercze"/>
@@ -1127,7 +1125,7 @@
                 <w:noProof/>
                 <w:webHidden/>
               </w:rPr>
-              <w:instrText xml:space="preserve"> PAGEREF _Toc422840777 \h </w:instrText>
+              <w:instrText xml:space="preserve"> PAGEREF _Toc423169553 \h </w:instrText>
             </w:r>
             <w:r>
               <w:rPr>
@@ -1172,7 +1170,7 @@
               <w:lang w:eastAsia="pl-PL"/>
             </w:rPr>
           </w:pPr>
-          <w:hyperlink w:anchor="_Toc422840778" w:history="1">
+          <w:hyperlink w:anchor="_Toc423169554" w:history="1">
             <w:r>
               <w:rPr>
                 <w:rStyle w:val="Hipercze"/>
@@ -1215,7 +1213,7 @@
                 <w:noProof/>
                 <w:webHidden/>
               </w:rPr>
-              <w:instrText xml:space="preserve"> PAGEREF _Toc422840778 \h </w:instrText>
+              <w:instrText xml:space="preserve"> PAGEREF _Toc423169554 \h </w:instrText>
             </w:r>
             <w:r>
               <w:rPr>
@@ -1260,7 +1258,7 @@
               <w:lang w:eastAsia="pl-PL"/>
             </w:rPr>
           </w:pPr>
-          <w:hyperlink w:anchor="_Toc422840779" w:history="1">
+          <w:hyperlink w:anchor="_Toc423169555" w:history="1">
             <w:r>
               <w:rPr>
                 <w:rStyle w:val="Hipercze"/>
@@ -1303,7 +1301,7 @@
                 <w:noProof/>
                 <w:webHidden/>
               </w:rPr>
-              <w:instrText xml:space="preserve"> PAGEREF _Toc422840779 \h </w:instrText>
+              <w:instrText xml:space="preserve"> PAGEREF _Toc423169555 \h </w:instrText>
             </w:r>
             <w:r>
               <w:rPr>
@@ -1348,7 +1346,7 @@
               <w:lang w:eastAsia="pl-PL"/>
             </w:rPr>
           </w:pPr>
-          <w:hyperlink w:anchor="_Toc422840780" w:history="1">
+          <w:hyperlink w:anchor="_Toc423169556" w:history="1">
             <w:r>
               <w:rPr>
                 <w:rStyle w:val="Hipercze"/>
@@ -1391,7 +1389,7 @@
                 <w:noProof/>
                 <w:webHidden/>
               </w:rPr>
-              <w:instrText xml:space="preserve"> PAGEREF _Toc422840780 \h </w:instrText>
+              <w:instrText xml:space="preserve"> PAGEREF _Toc423169556 \h </w:instrText>
             </w:r>
             <w:r>
               <w:rPr>
@@ -1411,7 +1409,7 @@
                 <w:noProof/>
                 <w:webHidden/>
               </w:rPr>
-              <w:t>6</w:t>
+              <w:t>7</w:t>
             </w:r>
             <w:r>
               <w:rPr>
@@ -1436,7 +1434,7 @@
               <w:lang w:eastAsia="pl-PL"/>
             </w:rPr>
           </w:pPr>
-          <w:hyperlink w:anchor="_Toc422840781" w:history="1">
+          <w:hyperlink w:anchor="_Toc423169557" w:history="1">
             <w:r>
               <w:rPr>
                 <w:rStyle w:val="Hipercze"/>
@@ -1479,7 +1477,7 @@
                 <w:noProof/>
                 <w:webHidden/>
               </w:rPr>
-              <w:instrText xml:space="preserve"> PAGEREF _Toc422840781 \h </w:instrText>
+              <w:instrText xml:space="preserve"> PAGEREF _Toc423169557 \h </w:instrText>
             </w:r>
             <w:r>
               <w:rPr>
@@ -1499,7 +1497,7 @@
                 <w:noProof/>
                 <w:webHidden/>
               </w:rPr>
-              <w:t>6</w:t>
+              <w:t>7</w:t>
             </w:r>
             <w:r>
               <w:rPr>
@@ -1524,7 +1522,7 @@
               <w:lang w:eastAsia="pl-PL"/>
             </w:rPr>
           </w:pPr>
-          <w:hyperlink w:anchor="_Toc422840782" w:history="1">
+          <w:hyperlink w:anchor="_Toc423169558" w:history="1">
             <w:r>
               <w:rPr>
                 <w:rStyle w:val="Hipercze"/>
@@ -1567,7 +1565,7 @@
                 <w:noProof/>
                 <w:webHidden/>
               </w:rPr>
-              <w:instrText xml:space="preserve"> PAGEREF _Toc422840782 \h </w:instrText>
+              <w:instrText xml:space="preserve"> PAGEREF _Toc423169558 \h </w:instrText>
             </w:r>
             <w:r>
               <w:rPr>
@@ -1612,7 +1610,7 @@
               <w:lang w:eastAsia="pl-PL"/>
             </w:rPr>
           </w:pPr>
-          <w:hyperlink w:anchor="_Toc422840783" w:history="1">
+          <w:hyperlink w:anchor="_Toc423169559" w:history="1">
             <w:r>
               <w:rPr>
                 <w:rStyle w:val="Hipercze"/>
@@ -1655,7 +1653,7 @@
                 <w:noProof/>
                 <w:webHidden/>
               </w:rPr>
-              <w:instrText xml:space="preserve"> PAGEREF _Toc422840783 \h </w:instrText>
+              <w:instrText xml:space="preserve"> PAGEREF _Toc423169559 \h </w:instrText>
             </w:r>
             <w:r>
               <w:rPr>
@@ -1675,7 +1673,7 @@
                 <w:noProof/>
                 <w:webHidden/>
               </w:rPr>
-              <w:t>7</w:t>
+              <w:t>8</w:t>
             </w:r>
             <w:r>
               <w:rPr>
@@ -1700,7 +1698,7 @@
               <w:lang w:eastAsia="pl-PL"/>
             </w:rPr>
           </w:pPr>
-          <w:hyperlink w:anchor="_Toc422840784" w:history="1">
+          <w:hyperlink w:anchor="_Toc423169560" w:history="1">
             <w:r>
               <w:rPr>
                 <w:rStyle w:val="Hipercze"/>
@@ -1743,7 +1741,7 @@
                 <w:noProof/>
                 <w:webHidden/>
               </w:rPr>
-              <w:instrText xml:space="preserve"> PAGEREF _Toc422840784 \h </w:instrText>
+              <w:instrText xml:space="preserve"> PAGEREF _Toc423169560 \h </w:instrText>
             </w:r>
             <w:r>
               <w:rPr>
@@ -1763,7 +1761,185 @@
                 <w:noProof/>
                 <w:webHidden/>
               </w:rPr>
-              <w:t>7</w:t>
+              <w:t>9</w:t>
+            </w:r>
+            <w:r>
+              <w:rPr>
+                <w:noProof/>
+                <w:webHidden/>
+              </w:rPr>
+              <w:fldChar w:fldCharType="end"/>
+            </w:r>
+          </w:hyperlink>
+        </w:p>
+        <w:p>
+          <w:pPr>
+            <w:pStyle w:val="Spistreci1"/>
+            <w:tabs>
+              <w:tab w:val="left" w:pos="440"/>
+              <w:tab w:val="right" w:leader="dot" w:pos="9062"/>
+            </w:tabs>
+            <w:rPr>
+              <w:rFonts w:asciiTheme="minorHAnsi" w:eastAsiaTheme="minorEastAsia" w:hAnsiTheme="minorHAnsi"/>
+              <w:noProof/>
+              <w:sz w:val="22"/>
+              <w:lang w:eastAsia="pl-PL"/>
+            </w:rPr>
+          </w:pPr>
+          <w:hyperlink w:anchor="_Toc423169561" w:history="1">
+            <w:r>
+              <w:rPr>
+                <w:rStyle w:val="Hipercze"/>
+                <w:rFonts w:cs="Times New Roman"/>
+                <w:noProof/>
+              </w:rPr>
+              <w:t>8.</w:t>
+            </w:r>
+            <w:r>
+              <w:rPr>
+                <w:rFonts w:asciiTheme="minorHAnsi" w:eastAsiaTheme="minorEastAsia" w:hAnsiTheme="minorHAnsi"/>
+                <w:noProof/>
+                <w:sz w:val="22"/>
+                <w:lang w:eastAsia="pl-PL"/>
+              </w:rPr>
+              <w:tab/>
+            </w:r>
+            <w:r>
+              <w:rPr>
+                <w:rStyle w:val="Hipercze"/>
+                <w:rFonts w:cs="Times New Roman"/>
+                <w:noProof/>
+              </w:rPr>
+              <w:t>Materiały źródłowe</w:t>
+            </w:r>
+            <w:r>
+              <w:rPr>
+                <w:noProof/>
+                <w:webHidden/>
+              </w:rPr>
+              <w:tab/>
+            </w:r>
+            <w:r>
+              <w:rPr>
+                <w:noProof/>
+                <w:webHidden/>
+              </w:rPr>
+              <w:fldChar w:fldCharType="begin"/>
+            </w:r>
+            <w:r>
+              <w:rPr>
+                <w:noProof/>
+                <w:webHidden/>
+              </w:rPr>
+              <w:instrText xml:space="preserve"> PAGEREF _Toc423169561 \h </w:instrText>
+            </w:r>
+            <w:r>
+              <w:rPr>
+                <w:noProof/>
+                <w:webHidden/>
+              </w:rPr>
+            </w:r>
+            <w:r>
+              <w:rPr>
+                <w:noProof/>
+                <w:webHidden/>
+              </w:rPr>
+              <w:fldChar w:fldCharType="separate"/>
+            </w:r>
+            <w:r>
+              <w:rPr>
+                <w:noProof/>
+                <w:webHidden/>
+              </w:rPr>
+              <w:t>9</w:t>
+            </w:r>
+            <w:r>
+              <w:rPr>
+                <w:noProof/>
+                <w:webHidden/>
+              </w:rPr>
+              <w:fldChar w:fldCharType="end"/>
+            </w:r>
+          </w:hyperlink>
+        </w:p>
+        <w:p>
+          <w:pPr>
+            <w:pStyle w:val="Spistreci1"/>
+            <w:tabs>
+              <w:tab w:val="left" w:pos="440"/>
+              <w:tab w:val="right" w:leader="dot" w:pos="9062"/>
+            </w:tabs>
+            <w:rPr>
+              <w:rFonts w:asciiTheme="minorHAnsi" w:eastAsiaTheme="minorEastAsia" w:hAnsiTheme="minorHAnsi"/>
+              <w:noProof/>
+              <w:sz w:val="22"/>
+              <w:lang w:eastAsia="pl-PL"/>
+            </w:rPr>
+          </w:pPr>
+          <w:hyperlink w:anchor="_Toc423169562" w:history="1">
+            <w:r>
+              <w:rPr>
+                <w:rStyle w:val="Hipercze"/>
+                <w:noProof/>
+              </w:rPr>
+              <w:t>9.</w:t>
+            </w:r>
+            <w:r>
+              <w:rPr>
+                <w:rFonts w:asciiTheme="minorHAnsi" w:eastAsiaTheme="minorEastAsia" w:hAnsiTheme="minorHAnsi"/>
+                <w:noProof/>
+                <w:sz w:val="22"/>
+                <w:lang w:eastAsia="pl-PL"/>
+              </w:rPr>
+              <w:tab/>
+            </w:r>
+            <w:r>
+              <w:rPr>
+                <w:rStyle w:val="Hipercze"/>
+                <w:noProof/>
+              </w:rPr>
+              <w:t>Spis tabel</w:t>
+            </w:r>
+            <w:r>
+              <w:rPr>
+                <w:noProof/>
+                <w:webHidden/>
+              </w:rPr>
+              <w:tab/>
+            </w:r>
+            <w:r>
+              <w:rPr>
+                <w:noProof/>
+                <w:webHidden/>
+              </w:rPr>
+              <w:fldChar w:fldCharType="begin"/>
+            </w:r>
+            <w:r>
+              <w:rPr>
+                <w:noProof/>
+                <w:webHidden/>
+              </w:rPr>
+              <w:instrText xml:space="preserve"> PAGEREF _Toc423169562 \h </w:instrText>
+            </w:r>
+            <w:r>
+              <w:rPr>
+                <w:noProof/>
+                <w:webHidden/>
+              </w:rPr>
+            </w:r>
+            <w:r>
+              <w:rPr>
+                <w:noProof/>
+                <w:webHidden/>
+              </w:rPr>
+              <w:fldChar w:fldCharType="separate"/>
+            </w:r>
+            <w:r>
+              <w:rPr>
+                <w:noProof/>
+                <w:webHidden/>
+              </w:rPr>
+              <w:t>9</w:t>
             </w:r>
             <w:r>
               <w:rPr>
@@ -1791,7 +1967,6 @@
         <w:spacing w:before="240"/>
         <w:ind w:left="360"/>
       </w:pPr>
-      <w:bookmarkStart w:id="1" w:name="_Toc422840770"/>
       <w:r>
         <w:br w:type="page"/>
       </w:r>
@@ -1805,11 +1980,12 @@
         </w:numPr>
         <w:spacing w:before="240" w:line="276" w:lineRule="auto"/>
       </w:pPr>
+      <w:bookmarkStart w:id="0" w:name="_Toc423169546"/>
       <w:r>
         <w:lastRenderedPageBreak/>
         <w:t>Wprowadzenie</w:t>
       </w:r>
-      <w:bookmarkEnd w:id="1"/>
+      <w:bookmarkEnd w:id="0"/>
     </w:p>
     <w:p>
       <w:pPr>
@@ -1861,11 +2037,11 @@
       <w:r>
         <w:t xml:space="preserve"> </w:t>
       </w:r>
-      <w:bookmarkStart w:id="2" w:name="_Toc422840771"/>
+      <w:bookmarkStart w:id="1" w:name="_Toc423169547"/>
       <w:r>
         <w:t>Słownik pojęć</w:t>
       </w:r>
-      <w:bookmarkEnd w:id="2"/>
+      <w:bookmarkEnd w:id="1"/>
     </w:p>
     <w:p>
       <w:pPr>
@@ -2182,8 +2358,13 @@
             <w:pPr>
               <w:pStyle w:val="Bezodstpw"/>
             </w:pPr>
-            <w:r>
-              <w:t>Zajęcio  Grupa</w:t>
+            <w:proofErr w:type="spellStart"/>
+            <w:r>
+              <w:t>Zajęcio</w:t>
+            </w:r>
+            <w:proofErr w:type="spellEnd"/>
+            <w:r>
+              <w:t xml:space="preserve">  Grupa</w:t>
             </w:r>
           </w:p>
         </w:tc>
@@ -2211,8 +2392,13 @@
               <w:pStyle w:val="Bezodstpw"/>
             </w:pPr>
             <w:r>
-              <w:t>Zajęcia Termin Rel</w:t>
-            </w:r>
+              <w:t xml:space="preserve">Zajęcia Termin </w:t>
+            </w:r>
+            <w:proofErr w:type="spellStart"/>
+            <w:r>
+              <w:t>Rel</w:t>
+            </w:r>
+            <w:proofErr w:type="spellEnd"/>
           </w:p>
         </w:tc>
         <w:tc>
@@ -2224,7 +2410,15 @@
               <w:pStyle w:val="Bezodstpw"/>
             </w:pPr>
             <w:r>
-              <w:t>Tabela łącząca ze sobą Salo Godzinę, Zestaw Terminów, Zajęcio Grupę</w:t>
+              <w:t xml:space="preserve">Tabela łącząca ze sobą Salo Godzinę, Zestaw Terminów, </w:t>
+            </w:r>
+            <w:proofErr w:type="spellStart"/>
+            <w:r>
+              <w:t>Zajęcio</w:t>
+            </w:r>
+            <w:proofErr w:type="spellEnd"/>
+            <w:r>
+              <w:t xml:space="preserve"> Grupę</w:t>
             </w:r>
           </w:p>
         </w:tc>
@@ -2278,11 +2472,11 @@
       <w:r>
         <w:t xml:space="preserve"> </w:t>
       </w:r>
-      <w:bookmarkStart w:id="3" w:name="_Toc422840772"/>
+      <w:bookmarkStart w:id="2" w:name="_Toc423169548"/>
       <w:r>
         <w:t>Dokumenty otrzymane</w:t>
       </w:r>
-      <w:bookmarkEnd w:id="3"/>
+      <w:bookmarkEnd w:id="2"/>
     </w:p>
     <w:p>
       <w:pPr>
@@ -2314,11 +2508,11 @@
         </w:numPr>
         <w:spacing w:line="276" w:lineRule="auto"/>
       </w:pPr>
-      <w:bookmarkStart w:id="4" w:name="_Toc422840773"/>
+      <w:bookmarkStart w:id="3" w:name="_Toc423169549"/>
       <w:r>
         <w:t>Analiza ryzyka</w:t>
       </w:r>
-      <w:bookmarkEnd w:id="4"/>
+      <w:bookmarkEnd w:id="3"/>
     </w:p>
     <w:p>
       <w:pPr>
@@ -2599,11 +2793,11 @@
         </w:numPr>
         <w:spacing w:before="200" w:line="276" w:lineRule="auto"/>
       </w:pPr>
-      <w:bookmarkStart w:id="5" w:name="_Toc422840774"/>
+      <w:bookmarkStart w:id="4" w:name="_Toc423169550"/>
       <w:r>
         <w:t>Organizacja pracy</w:t>
       </w:r>
-      <w:bookmarkEnd w:id="5"/>
+      <w:bookmarkEnd w:id="4"/>
     </w:p>
     <w:p>
       <w:pPr>
@@ -2674,7 +2868,15 @@
         <w:spacing w:before="200" w:line="276" w:lineRule="auto"/>
       </w:pPr>
       <w:r>
-        <w:t xml:space="preserve">Moduł frontend </w:t>
+        <w:t xml:space="preserve">Moduł </w:t>
+      </w:r>
+      <w:proofErr w:type="spellStart"/>
+      <w:r>
+        <w:t>frontend</w:t>
+      </w:r>
+      <w:proofErr w:type="spellEnd"/>
+      <w:r>
+        <w:t xml:space="preserve"> </w:t>
       </w:r>
     </w:p>
     <w:p>
@@ -2687,8 +2889,13 @@
         <w:spacing w:before="200" w:line="276" w:lineRule="auto"/>
       </w:pPr>
       <w:r>
-        <w:t>Moduł backend</w:t>
-      </w:r>
+        <w:t xml:space="preserve">Moduł </w:t>
+      </w:r>
+      <w:proofErr w:type="spellStart"/>
+      <w:r>
+        <w:t>backend</w:t>
+      </w:r>
+      <w:proofErr w:type="spellEnd"/>
     </w:p>
     <w:p>
       <w:pPr>
@@ -2720,7 +2927,7 @@
         </w:numPr>
         <w:spacing w:before="200" w:line="276" w:lineRule="auto"/>
       </w:pPr>
-      <w:bookmarkStart w:id="6" w:name="_Toc422840775"/>
+      <w:bookmarkStart w:id="5" w:name="_Toc423169551"/>
       <w:r>
         <w:lastRenderedPageBreak/>
         <w:t xml:space="preserve">Ustalenia początkowe, </w:t>
@@ -2728,7 +2935,7 @@
       <w:r>
         <w:t xml:space="preserve"> metodyka</w:t>
       </w:r>
-      <w:bookmarkEnd w:id="6"/>
+      <w:bookmarkEnd w:id="5"/>
     </w:p>
     <w:p>
       <w:pPr>
@@ -2765,7 +2972,15 @@
         <w:t xml:space="preserve"> </w:t>
       </w:r>
       <w:r>
-        <w:t>Ze względu na wybranie języka Java jako głównego języka implementacji, narzędziem do tworzenia kodu został IntelliJ. IDE zostało wybrane z powodu dużej ilości wtyczek.</w:t>
+        <w:t xml:space="preserve">Ze względu na wybranie języka Java jako głównego języka implementacji, narzędziem do tworzenia kodu został </w:t>
+      </w:r>
+      <w:proofErr w:type="spellStart"/>
+      <w:r>
+        <w:t>IntelliJ</w:t>
+      </w:r>
+      <w:proofErr w:type="spellEnd"/>
+      <w:r>
+        <w:t>. IDE zostało wybrane z powodu dużej ilości wtyczek.</w:t>
       </w:r>
     </w:p>
     <w:p>
@@ -2777,11 +2992,11 @@
         </w:numPr>
         <w:spacing w:before="200" w:line="276" w:lineRule="auto"/>
       </w:pPr>
-      <w:bookmarkStart w:id="7" w:name="_Toc422840776"/>
+      <w:bookmarkStart w:id="6" w:name="_Toc423169552"/>
       <w:r>
         <w:t>Kontrola wersji, komunikacja</w:t>
       </w:r>
-      <w:bookmarkEnd w:id="7"/>
+      <w:bookmarkEnd w:id="6"/>
     </w:p>
     <w:p>
       <w:pPr>
@@ -2791,7 +3006,15 @@
         <w:t xml:space="preserve">Ze względu na ilość osób w grupie, ich oddalenie od siebie oraz dostępność </w:t>
       </w:r>
       <w:r>
-        <w:t>wybraną formą komunikacji zostały konferencje w programie Skype odbywające się w tygodniowych odstępstwach czasowych.</w:t>
+        <w:t xml:space="preserve">wybraną formą komunikacji zostały konferencje w programie </w:t>
+      </w:r>
+      <w:proofErr w:type="spellStart"/>
+      <w:r>
+        <w:t>Skype</w:t>
+      </w:r>
+      <w:proofErr w:type="spellEnd"/>
+      <w:r>
+        <w:t xml:space="preserve"> odbywające się w tygodniowych odstępstwach czasowych.</w:t>
       </w:r>
     </w:p>
     <w:p>
@@ -2800,8 +3023,13 @@
         <w:ind w:firstLine="708"/>
       </w:pPr>
       <w:r>
-        <w:t>Zespół ustalił że kod źródłowy zarządzany będzie przez system kontroli wersji git. Wszelkie zmiany w głównym repozytorium będą konsultowane w czasie cotygodniowego spotkania na platformie Skype</w:t>
-      </w:r>
+        <w:t xml:space="preserve">Zespół ustalił że kod źródłowy zarządzany będzie przez system kontroli wersji git. Wszelkie zmiany w głównym repozytorium będą konsultowane w czasie cotygodniowego spotkania na platformie </w:t>
+      </w:r>
+      <w:proofErr w:type="spellStart"/>
+      <w:r>
+        <w:t>Skype</w:t>
+      </w:r>
+      <w:proofErr w:type="spellEnd"/>
       <w:r>
         <w:t>.</w:t>
       </w:r>
@@ -2818,11 +3046,11 @@
         </w:numPr>
         <w:spacing w:before="200" w:line="276" w:lineRule="auto"/>
       </w:pPr>
-      <w:bookmarkStart w:id="8" w:name="_Toc422840777"/>
+      <w:bookmarkStart w:id="7" w:name="_Toc423169553"/>
       <w:r>
         <w:t>Plan pracy</w:t>
       </w:r>
-      <w:bookmarkEnd w:id="8"/>
+      <w:bookmarkEnd w:id="7"/>
     </w:p>
     <w:p>
       <w:pPr>
@@ -2861,8 +3089,13 @@
         <w:spacing w:before="200" w:line="276" w:lineRule="auto"/>
       </w:pPr>
       <w:r>
-        <w:t>- Wybranie technologii do implementacji modułu frontend</w:t>
-      </w:r>
+        <w:t xml:space="preserve">- Wybranie technologii do implementacji modułu </w:t>
+      </w:r>
+      <w:proofErr w:type="spellStart"/>
+      <w:r>
+        <w:t>frontend</w:t>
+      </w:r>
+      <w:proofErr w:type="spellEnd"/>
     </w:p>
     <w:p>
       <w:pPr>
@@ -2870,8 +3103,13 @@
         <w:spacing w:before="200" w:line="276" w:lineRule="auto"/>
       </w:pPr>
       <w:r>
-        <w:t>- Wybranie technologii do implementacji modułu backend</w:t>
-      </w:r>
+        <w:t xml:space="preserve">- Wybranie technologii do implementacji modułu </w:t>
+      </w:r>
+      <w:proofErr w:type="spellStart"/>
+      <w:r>
+        <w:t>backend</w:t>
+      </w:r>
+      <w:proofErr w:type="spellEnd"/>
     </w:p>
     <w:p>
       <w:pPr>
@@ -2967,8 +3205,13 @@
         <w:t>- Rozpoczęcie prac nad m</w:t>
       </w:r>
       <w:r>
-        <w:t>odułem backend</w:t>
-      </w:r>
+        <w:t xml:space="preserve">odułem </w:t>
+      </w:r>
+      <w:proofErr w:type="spellStart"/>
+      <w:r>
+        <w:t>backend</w:t>
+      </w:r>
+      <w:proofErr w:type="spellEnd"/>
     </w:p>
     <w:p>
       <w:pPr>
@@ -3004,8 +3247,13 @@
         <w:t>- Zakończenie prac na modułem</w:t>
       </w:r>
       <w:r>
-        <w:t xml:space="preserve"> backend</w:t>
-      </w:r>
+        <w:t xml:space="preserve"> </w:t>
+      </w:r>
+      <w:proofErr w:type="spellStart"/>
+      <w:r>
+        <w:t>backend</w:t>
+      </w:r>
+      <w:proofErr w:type="spellEnd"/>
     </w:p>
     <w:p>
       <w:pPr>
@@ -3021,9 +3269,11 @@
       <w:r>
         <w:t xml:space="preserve">poczęcie prac nad modułem </w:t>
       </w:r>
+      <w:proofErr w:type="spellStart"/>
       <w:r>
         <w:t>frontend</w:t>
       </w:r>
+      <w:proofErr w:type="spellEnd"/>
     </w:p>
     <w:p>
       <w:pPr>
@@ -3053,8 +3303,13 @@
         <w:t>- Zakończenie prac nad modułem</w:t>
       </w:r>
       <w:r>
-        <w:t xml:space="preserve"> frontend</w:t>
-      </w:r>
+        <w:t xml:space="preserve"> </w:t>
+      </w:r>
+      <w:proofErr w:type="spellStart"/>
+      <w:r>
+        <w:t>frontend</w:t>
+      </w:r>
+      <w:proofErr w:type="spellEnd"/>
     </w:p>
     <w:p>
       <w:pPr>
@@ -3097,8 +3352,13 @@
         <w:spacing w:before="200" w:line="276" w:lineRule="auto"/>
       </w:pPr>
       <w:r>
-        <w:t>- Dostarczenie finalnego produku</w:t>
-      </w:r>
+        <w:t xml:space="preserve">- Dostarczenie finalnego </w:t>
+      </w:r>
+      <w:proofErr w:type="spellStart"/>
+      <w:r>
+        <w:t>produku</w:t>
+      </w:r>
+      <w:proofErr w:type="spellEnd"/>
     </w:p>
     <w:p>
       <w:pPr>
@@ -3124,11 +3384,11 @@
         </w:numPr>
         <w:spacing w:before="200" w:line="276" w:lineRule="auto"/>
       </w:pPr>
-      <w:bookmarkStart w:id="9" w:name="_Toc422840778"/>
+      <w:bookmarkStart w:id="8" w:name="_Toc423169554"/>
       <w:r>
         <w:t>Przebieg prac</w:t>
       </w:r>
-      <w:bookmarkEnd w:id="9"/>
+      <w:bookmarkEnd w:id="8"/>
     </w:p>
     <w:p>
       <w:pPr>
@@ -3139,139 +3399,224 @@
         </w:numPr>
         <w:spacing w:line="276" w:lineRule="auto"/>
       </w:pPr>
-      <w:bookmarkStart w:id="10" w:name="_Toc422840779"/>
+      <w:bookmarkStart w:id="9" w:name="_Toc423169555"/>
       <w:r>
         <w:t>Etap I</w:t>
       </w:r>
+      <w:bookmarkEnd w:id="9"/>
+    </w:p>
+    <w:p>
+      <w:pPr>
+        <w:spacing w:before="200" w:line="276" w:lineRule="auto"/>
+      </w:pPr>
+      <w:r>
+        <w:rPr>
+          <w:b/>
+        </w:rPr>
+        <w:t xml:space="preserve">Okres: </w:t>
+      </w:r>
+      <w:r>
+        <w:t>Listopad –grudzień 2014</w:t>
+      </w:r>
+    </w:p>
+    <w:p>
+      <w:pPr>
+        <w:spacing w:before="200" w:line="276" w:lineRule="auto"/>
+      </w:pPr>
+      <w:r>
+        <w:rPr>
+          <w:b/>
+        </w:rPr>
+        <w:t>Wyniki:</w:t>
+      </w:r>
+      <w:r>
+        <w:t xml:space="preserve"> projekt bazy danych, wybranie systemu bazodanowego </w:t>
+      </w:r>
+      <w:proofErr w:type="spellStart"/>
+      <w:r>
+        <w:t>PostgreSQL</w:t>
+      </w:r>
+      <w:proofErr w:type="spellEnd"/>
+      <w:r>
+        <w:t xml:space="preserve">, Wybranie </w:t>
+      </w:r>
+      <w:proofErr w:type="spellStart"/>
+      <w:r>
+        <w:t>frameworku</w:t>
+      </w:r>
+      <w:proofErr w:type="spellEnd"/>
+      <w:r>
+        <w:t xml:space="preserve"> GWT, Spring, </w:t>
+      </w:r>
+      <w:proofErr w:type="spellStart"/>
+      <w:r>
+        <w:t>Hibernate</w:t>
+      </w:r>
+      <w:proofErr w:type="spellEnd"/>
+      <w:r>
+        <w:t>, rys interfejsu graficznego.</w:t>
+      </w:r>
+    </w:p>
+    <w:p>
+      <w:pPr>
+        <w:spacing w:before="200" w:line="276" w:lineRule="auto"/>
+      </w:pPr>
+      <w:r>
+        <w:rPr>
+          <w:b/>
+        </w:rPr>
+        <w:t xml:space="preserve">Zakres prac: </w:t>
+      </w:r>
+      <w:r>
+        <w:t>Na tym etapie zespół skupił się na planowaniu projektu, wybraniu technologii i zaprojektowaniu bazy.</w:t>
+      </w:r>
+    </w:p>
+    <w:p>
+      <w:pPr>
+        <w:spacing w:before="200" w:line="276" w:lineRule="auto"/>
+        <w:ind w:firstLine="708"/>
+      </w:pPr>
+      <w:r>
+        <w:t xml:space="preserve">W wyniku rozmów z promotorem oraz </w:t>
+      </w:r>
+      <w:r>
+        <w:t xml:space="preserve">innych informacji do których uzyskaliśmy dostęp jako system bazodanowy została wybrana technologia </w:t>
+      </w:r>
+      <w:proofErr w:type="spellStart"/>
+      <w:r>
+        <w:t>PostgreSQL</w:t>
+      </w:r>
+      <w:proofErr w:type="spellEnd"/>
+      <w:r>
+        <w:t>. Technologia ta je</w:t>
+      </w:r>
+      <w:r>
+        <w:t>st w ostatnich latach bardzo pop</w:t>
+      </w:r>
+      <w:r>
+        <w:t xml:space="preserve">ularna i zapewnia dużą stabilność oraz wydajność, dodatkowo w porównaniu z innymi popularnymi bazami relacyjnymi jak </w:t>
+      </w:r>
+      <w:proofErr w:type="spellStart"/>
+      <w:r>
+        <w:t>MySQL</w:t>
+      </w:r>
+      <w:proofErr w:type="spellEnd"/>
+      <w:r>
+        <w:t xml:space="preserve"> jest bardziej rozbudowana.</w:t>
+      </w:r>
+    </w:p>
+    <w:p>
+      <w:pPr>
+        <w:spacing w:before="200" w:line="276" w:lineRule="auto"/>
+        <w:ind w:firstLine="708"/>
+      </w:pPr>
+      <w:r>
+        <w:t xml:space="preserve">W celu zapewnienia mapowania bazy relacyjnej na obiekty zdecydowano się na </w:t>
+      </w:r>
+      <w:proofErr w:type="spellStart"/>
+      <w:r>
+        <w:t>framework</w:t>
+      </w:r>
+      <w:proofErr w:type="spellEnd"/>
+      <w:r>
+        <w:t xml:space="preserve"> </w:t>
+      </w:r>
+      <w:proofErr w:type="spellStart"/>
+      <w:r>
+        <w:t>Hibernate</w:t>
+      </w:r>
+      <w:proofErr w:type="spellEnd"/>
+      <w:r>
+        <w:t xml:space="preserve"> ze względu na jego prostotę oraz możliwość wykorzystywania możliwości SQL bez wychodzenie poza język JAVA, dodatkowym atutem była znajomość zespołu tego </w:t>
+      </w:r>
+      <w:proofErr w:type="spellStart"/>
+      <w:r>
+        <w:t>frameworku</w:t>
+      </w:r>
+      <w:proofErr w:type="spellEnd"/>
+      <w:r>
+        <w:t>.</w:t>
+      </w:r>
+    </w:p>
+    <w:p>
+      <w:pPr>
+        <w:spacing w:before="200" w:line="276" w:lineRule="auto"/>
+        <w:ind w:firstLine="708"/>
+      </w:pPr>
+      <w:r>
+        <w:t xml:space="preserve">Jako szkielet aplikacji został wybrany </w:t>
+      </w:r>
+      <w:proofErr w:type="spellStart"/>
+      <w:r>
+        <w:t>framework</w:t>
+      </w:r>
+      <w:proofErr w:type="spellEnd"/>
+      <w:r>
+        <w:t xml:space="preserve"> Spring </w:t>
+      </w:r>
+      <w:r>
+        <w:t>ze wz</w:t>
+      </w:r>
+      <w:r>
+        <w:t>ględu na jego popularność i przez to znajomość dla środowiska informatycznego, a także za realizowanie szablonu MVC w którym miał być stworzony system.</w:t>
+      </w:r>
+    </w:p>
+    <w:p>
+      <w:pPr>
+        <w:spacing w:before="200" w:line="276" w:lineRule="auto"/>
+        <w:ind w:firstLine="708"/>
+      </w:pPr>
+      <w:r>
+        <w:t xml:space="preserve">Do zapewnienia interfejsu graficznego został wybrany </w:t>
+      </w:r>
+      <w:proofErr w:type="spellStart"/>
+      <w:r>
+        <w:t>framework</w:t>
+      </w:r>
+      <w:proofErr w:type="spellEnd"/>
+      <w:r>
+        <w:t xml:space="preserve"> GWT ze względu na kompilacje programu z poziomu Java do HTML i gotowe komponenty jakie oferował.</w:t>
+      </w:r>
+    </w:p>
+    <w:p>
+      <w:pPr>
+        <w:spacing w:before="200" w:line="276" w:lineRule="auto"/>
+        <w:ind w:firstLine="708"/>
+      </w:pPr>
+      <w:r>
+        <w:t>W ciągu stałych spotkań z promotorem powstał kilkakrotnie modyfikowany projekt bazy danych, biorący pod uwagę wszelkie i</w:t>
+      </w:r>
+      <w:r>
+        <w:t>nformacje związane z planem zaję</w:t>
+      </w:r>
+      <w:r>
+        <w:t>ć które mogą być później wykorzystane w wyposa</w:t>
+      </w:r>
+      <w:r>
+        <w:t>ż</w:t>
+      </w:r>
+      <w:r>
+        <w:t>anie systemu w dodatkowe funkcję.</w:t>
+      </w:r>
+    </w:p>
+    <w:p>
+      <w:pPr>
+        <w:spacing w:before="200" w:line="276" w:lineRule="auto"/>
+        <w:ind w:firstLine="574"/>
+      </w:pPr>
+      <w:r>
+        <w:t xml:space="preserve">W czasie spotkań na platformie </w:t>
+      </w:r>
+      <w:proofErr w:type="spellStart"/>
+      <w:r>
+        <w:t>Skype</w:t>
+      </w:r>
+      <w:proofErr w:type="spellEnd"/>
+      <w:r>
+        <w:t xml:space="preserve"> powstał rysunek interfejsu graficznego oraz ustalone zostały sposób jego działania oraz funkcję do których ma oferować dostęp.</w:t>
+      </w:r>
+      <w:bookmarkStart w:id="10" w:name="_GoBack"/>
       <w:bookmarkEnd w:id="10"/>
-    </w:p>
-    <w:p>
-      <w:pPr>
-        <w:spacing w:before="200" w:line="276" w:lineRule="auto"/>
-      </w:pPr>
-      <w:r>
-        <w:rPr>
-          <w:b/>
-        </w:rPr>
-        <w:t xml:space="preserve">Okres: </w:t>
-      </w:r>
-      <w:r>
-        <w:t>Listopad –grudzień 2014</w:t>
-      </w:r>
-    </w:p>
-    <w:p>
-      <w:pPr>
-        <w:spacing w:before="200" w:line="276" w:lineRule="auto"/>
-      </w:pPr>
-      <w:r>
-        <w:rPr>
-          <w:b/>
-        </w:rPr>
-        <w:t>Wyniki:</w:t>
-      </w:r>
-      <w:r>
-        <w:t xml:space="preserve"> projekt bazy danych, wybranie systemu bazodanowego PostgreSQL, Wybranie frameworku GWT, Spring, Hibernate, rys interfejsu graficznego.</w:t>
-      </w:r>
-    </w:p>
-    <w:p>
-      <w:pPr>
-        <w:spacing w:before="200" w:line="276" w:lineRule="auto"/>
-      </w:pPr>
-      <w:r>
-        <w:rPr>
-          <w:b/>
-        </w:rPr>
-        <w:t xml:space="preserve">Zakres prac: </w:t>
-      </w:r>
-      <w:r>
-        <w:t>Na tym etapie zespół skupił się na planowaniu projektu, wybraniu technologii i zaprojektowaniu bazy.</w:t>
-      </w:r>
-    </w:p>
-    <w:p>
-      <w:pPr>
-        <w:spacing w:before="200" w:line="276" w:lineRule="auto"/>
-        <w:ind w:firstLine="708"/>
-      </w:pPr>
-      <w:r>
-        <w:t xml:space="preserve">W wyniku rozmów z promotorem oraz </w:t>
-      </w:r>
-      <w:r>
-        <w:t>innych informacji do których uzyskaliśmy dostęp jako system bazodanowy została wybrana technologia PostgreSQL. Technologia ta je</w:t>
-      </w:r>
-      <w:r>
-        <w:t>st w ostatnich latach bardzo pop</w:t>
-      </w:r>
-      <w:r>
-        <w:t>ularna i zapewnia dużą stabilność oraz wydajność, dodatkowo w porównaniu z innymi popularnymi bazami relacyjnymi jak MySQL jest bardziej rozbudowana.</w:t>
-      </w:r>
-    </w:p>
-    <w:p>
-      <w:pPr>
-        <w:spacing w:before="200" w:line="276" w:lineRule="auto"/>
-        <w:ind w:firstLine="708"/>
-      </w:pPr>
-      <w:r>
-        <w:t>W celu zapewnienia mapowania bazy relacyjnej na obiekty zdecydowano się na framework Hibernate ze względu na jego prostotę oraz możliwość wykorzystywania możliwości SQL bez wychodzenie poza język JAVA, dodatkowym atutem była znajomość zespołu tego frameworku.</w:t>
-      </w:r>
-    </w:p>
-    <w:p>
-      <w:pPr>
-        <w:spacing w:before="200" w:line="276" w:lineRule="auto"/>
-        <w:ind w:firstLine="708"/>
-      </w:pPr>
-      <w:r>
-        <w:t xml:space="preserve">Jako szkielet aplikacji został wybrany framework Spring </w:t>
-      </w:r>
-      <w:r>
-        <w:t>ze wz</w:t>
-      </w:r>
-      <w:r>
-        <w:t>ględu na jego popularność i przez to znajomość dla środowiska informatycznego, a także za realizowanie szablonu MVC w którym miał być stworzony system.</w:t>
-      </w:r>
-    </w:p>
-    <w:p>
-      <w:pPr>
-        <w:spacing w:before="200" w:line="276" w:lineRule="auto"/>
-      </w:pPr>
-    </w:p>
-    <w:p>
-      <w:pPr>
-        <w:spacing w:before="200" w:line="276" w:lineRule="auto"/>
-        <w:ind w:firstLine="708"/>
-      </w:pPr>
-      <w:r>
-        <w:t>Do zapewnienia interfejsu graficznego został wybrany framework GWT ze względu na kompilacje programu z poziomu Java do HTML i gotowe komponenty jakie oferował.</w:t>
-      </w:r>
-    </w:p>
-    <w:p>
-      <w:pPr>
-        <w:spacing w:before="200" w:line="276" w:lineRule="auto"/>
-        <w:ind w:firstLine="708"/>
-      </w:pPr>
-      <w:r>
-        <w:t>W ciągu stałych spotkań z promotorem powstał kilkakrotnie modyfikowany projekt bazy danych, biorący pod uwagę wszelkie i</w:t>
-      </w:r>
-      <w:r>
-        <w:t>nformacje związane z planem zaję</w:t>
-      </w:r>
-      <w:r>
-        <w:t>ć które mogą być później wykorzystane w wyposa</w:t>
-      </w:r>
-      <w:r>
-        <w:t>ż</w:t>
-      </w:r>
-      <w:r>
-        <w:t>anie systemu w dodatkowe funkcję.</w:t>
-      </w:r>
-    </w:p>
-    <w:p>
-      <w:pPr>
-        <w:spacing w:before="200" w:line="276" w:lineRule="auto"/>
-        <w:ind w:firstLine="574"/>
-      </w:pPr>
-      <w:r>
-        <w:t>W czasie spotkań na platformie Skype powstał rysunek interfejsu graficznego oraz ustalone zostały sposób jego działania oraz funkcję do których ma oferować dostęp.</w:t>
-      </w:r>
     </w:p>
     <w:p>
       <w:pPr>
@@ -3282,12 +3627,84 @@
         </w:numPr>
         <w:spacing w:line="276" w:lineRule="auto"/>
       </w:pPr>
-      <w:bookmarkStart w:id="11" w:name="_Toc422840780"/>
-      <w:r>
+      <w:bookmarkStart w:id="11" w:name="_Toc423169556"/>
+      <w:r>
+        <w:t>Etap II</w:t>
+      </w:r>
+      <w:bookmarkEnd w:id="11"/>
+    </w:p>
+    <w:p>
+      <w:pPr>
+        <w:spacing w:before="200" w:line="276" w:lineRule="auto"/>
+      </w:pPr>
+      <w:r>
+        <w:rPr>
+          <w:b/>
+        </w:rPr>
+        <w:t xml:space="preserve">Okres: </w:t>
+      </w:r>
+      <w:r>
+        <w:t>grudzień –styczeń 2014-2015</w:t>
+      </w:r>
+    </w:p>
+    <w:p>
+      <w:pPr>
+        <w:spacing w:before="200" w:line="276" w:lineRule="auto"/>
+      </w:pPr>
+      <w:r>
+        <w:rPr>
+          <w:b/>
+        </w:rPr>
         <w:lastRenderedPageBreak/>
-        <w:t>Etap II</w:t>
-      </w:r>
-      <w:bookmarkEnd w:id="11"/>
+        <w:t>Wyniki:</w:t>
+      </w:r>
+      <w:r>
+        <w:t xml:space="preserve"> </w:t>
+      </w:r>
+      <w:r>
+        <w:t xml:space="preserve">Stworzenie bazy danych oraz zainstalowanie </w:t>
+      </w:r>
+      <w:proofErr w:type="spellStart"/>
+      <w:r>
+        <w:t>frameworków</w:t>
+      </w:r>
+      <w:proofErr w:type="spellEnd"/>
+      <w:r>
+        <w:t xml:space="preserve"> Spring oraz </w:t>
+      </w:r>
+      <w:proofErr w:type="spellStart"/>
+      <w:r>
+        <w:t>Hibernate</w:t>
+      </w:r>
+      <w:proofErr w:type="spellEnd"/>
+      <w:r>
+        <w:t xml:space="preserve"> na</w:t>
+      </w:r>
+      <w:r>
+        <w:t xml:space="preserve"> </w:t>
+      </w:r>
+      <w:r>
+        <w:t>repozytorium git</w:t>
+      </w:r>
+      <w:r>
+        <w:t xml:space="preserve">, stworzenie części obiektów </w:t>
+      </w:r>
+      <w:proofErr w:type="spellStart"/>
+      <w:r>
+        <w:t>dao</w:t>
+      </w:r>
+      <w:proofErr w:type="spellEnd"/>
+      <w:r>
+        <w:t xml:space="preserve"> oraz </w:t>
+      </w:r>
+      <w:proofErr w:type="spellStart"/>
+      <w:r>
+        <w:t>entity</w:t>
+      </w:r>
+      <w:proofErr w:type="spellEnd"/>
+      <w:r>
+        <w:t xml:space="preserve"> </w:t>
+      </w:r>
     </w:p>
     <w:p>
       <w:pPr>
@@ -3297,90 +3714,81 @@
         <w:rPr>
           <w:b/>
         </w:rPr>
-        <w:t xml:space="preserve">Okres: </w:t>
-      </w:r>
-      <w:r>
-        <w:t>grudzień –styczeń 2014-2015</w:t>
-      </w:r>
-    </w:p>
-    <w:p>
-      <w:pPr>
-        <w:spacing w:before="200" w:line="276" w:lineRule="auto"/>
-      </w:pPr>
-      <w:r>
-        <w:rPr>
-          <w:b/>
-        </w:rPr>
-        <w:t>Wyniki:</w:t>
+        <w:t xml:space="preserve">Zakres prac: </w:t>
+      </w:r>
+      <w:r>
+        <w:t>Na tym etapie rozpoczęły się właściwe pracę nad implementacją systemu.</w:t>
       </w:r>
       <w:r>
         <w:t xml:space="preserve"> </w:t>
       </w:r>
-      <w:r>
-        <w:t>Stworzenie bazy danych oraz zainstalowanie frameworków</w:t>
-      </w:r>
-      <w:r>
-        <w:t xml:space="preserve"> Spring oraz Hibernate</w:t>
-      </w:r>
-      <w:r>
-        <w:t xml:space="preserve"> na</w:t>
+    </w:p>
+    <w:p>
+      <w:pPr>
+        <w:spacing w:before="200" w:line="276" w:lineRule="auto"/>
+      </w:pPr>
+      <w:r>
+        <w:t>Na stronie github.com w założonym wcz</w:t>
+      </w:r>
+      <w:r>
+        <w:t xml:space="preserve">eśniej repozytorium zostały </w:t>
+      </w:r>
+      <w:proofErr w:type="spellStart"/>
+      <w:r>
+        <w:t>upl</w:t>
+      </w:r>
+      <w:r>
+        <w:t>o</w:t>
+      </w:r>
+      <w:r>
+        <w:t>a</w:t>
+      </w:r>
+      <w:r>
+        <w:t>dowane</w:t>
+      </w:r>
+      <w:proofErr w:type="spellEnd"/>
+      <w:r>
+        <w:t xml:space="preserve"> pierwsze wersję modułu </w:t>
+      </w:r>
+      <w:proofErr w:type="spellStart"/>
+      <w:r>
+        <w:t>backend</w:t>
+      </w:r>
+      <w:proofErr w:type="spellEnd"/>
+      <w:r>
+        <w:t xml:space="preserve">. System został zbudowany na </w:t>
+      </w:r>
+      <w:proofErr w:type="spellStart"/>
+      <w:r>
+        <w:t>frameworku</w:t>
+      </w:r>
+      <w:proofErr w:type="spellEnd"/>
+      <w:r>
+        <w:t xml:space="preserve"> Spring odpowiedzialnym za zapewnienie szablonu projektu oraz </w:t>
       </w:r>
       <w:r>
         <w:t xml:space="preserve"> </w:t>
       </w:r>
-      <w:r>
-        <w:t>repozytorium git</w:t>
-      </w:r>
-      <w:r>
-        <w:t xml:space="preserve">, stworzenie części obiektów dao oraz entity </w:t>
-      </w:r>
-    </w:p>
-    <w:p>
-      <w:pPr>
-        <w:spacing w:before="200" w:line="276" w:lineRule="auto"/>
-      </w:pPr>
-      <w:r>
-        <w:rPr>
-          <w:b/>
-        </w:rPr>
-        <w:t xml:space="preserve">Zakres prac: </w:t>
-      </w:r>
-      <w:r>
-        <w:t>Na tym etapie rozpoczęły się właściwe pracę nad implementacją systemu.</w:t>
-      </w:r>
+      <w:proofErr w:type="spellStart"/>
+      <w:r>
+        <w:t>frameworku</w:t>
+      </w:r>
+      <w:proofErr w:type="spellEnd"/>
       <w:r>
         <w:t xml:space="preserve"> </w:t>
       </w:r>
-    </w:p>
-    <w:p>
-      <w:pPr>
-        <w:spacing w:before="200" w:line="276" w:lineRule="auto"/>
-      </w:pPr>
-      <w:r>
-        <w:t>Na stronie github.com w założonym wcz</w:t>
-      </w:r>
-      <w:r>
-        <w:t>eśniej repozytorium zostały upl</w:t>
+      <w:proofErr w:type="spellStart"/>
+      <w:r>
+        <w:t>Hibernate</w:t>
+      </w:r>
+      <w:proofErr w:type="spellEnd"/>
+      <w:r>
+        <w:t xml:space="preserve"> odpowiedzialnego za map</w:t>
       </w:r>
       <w:r>
         <w:t>o</w:t>
       </w:r>
       <w:r>
-        <w:t>a</w:t>
-      </w:r>
-      <w:r>
-        <w:t xml:space="preserve">dowane pierwsze wersję modułu backend. System został zbudowany na frameworku Spring odpowiedzialnym za zapewnienie szablonu projektu oraz </w:t>
-      </w:r>
-      <w:r>
-        <w:t xml:space="preserve"> </w:t>
-      </w:r>
-      <w:r>
-        <w:t>frameworku Hibernate odpowiedzialnego za map</w:t>
-      </w:r>
-      <w:r>
-        <w:t>o</w:t>
-      </w:r>
-      <w:r>
         <w:t xml:space="preserve">wanie bazy danych. </w:t>
       </w:r>
     </w:p>
@@ -3399,7 +3807,23 @@
         <w:ind w:firstLine="708"/>
       </w:pPr>
       <w:r>
-        <w:t>Kolejnym krokiem było skonfigurowanie modułu Hibernate oraz Spring do pracy ze sobą i bazą danych. Zakończywszy pozytywnie konfiguracje zespół mógł rozpocząć tworzenie obiektów DAO oraz obiektów entity w celu zmapowania relacyjnej bazy danych na obiekty.</w:t>
+        <w:t xml:space="preserve">Kolejnym krokiem było skonfigurowanie modułu </w:t>
+      </w:r>
+      <w:proofErr w:type="spellStart"/>
+      <w:r>
+        <w:t>Hibernate</w:t>
+      </w:r>
+      <w:proofErr w:type="spellEnd"/>
+      <w:r>
+        <w:t xml:space="preserve"> oraz Spring do pracy ze sobą i bazą danych. Zakończywszy pozytywnie konfiguracje zespół mógł rozpocząć tworzenie obiektów DAO oraz obiektów </w:t>
+      </w:r>
+      <w:proofErr w:type="spellStart"/>
+      <w:r>
+        <w:t>entity</w:t>
+      </w:r>
+      <w:proofErr w:type="spellEnd"/>
+      <w:r>
+        <w:t xml:space="preserve"> w celu zmapowania relacyjnej bazy danych na obiekty.</w:t>
       </w:r>
     </w:p>
     <w:p>
@@ -3422,7 +3846,7 @@
       <w:r>
         <w:t xml:space="preserve"> </w:t>
       </w:r>
-      <w:bookmarkStart w:id="12" w:name="_Toc422840781"/>
+      <w:bookmarkStart w:id="12" w:name="_Toc423169557"/>
       <w:r>
         <w:t>Etap III</w:t>
       </w:r>
@@ -3459,8 +3883,29 @@
         <w:t xml:space="preserve">: </w:t>
       </w:r>
       <w:r>
-        <w:t>Zakończenie tworzenia obiektów entity oraz DAO, stworzenie kontrolerów oraz serwisów, ustawienie Dispatcher servlet</w:t>
-      </w:r>
+        <w:t xml:space="preserve">Zakończenie tworzenia obiektów </w:t>
+      </w:r>
+      <w:proofErr w:type="spellStart"/>
+      <w:r>
+        <w:t>entity</w:t>
+      </w:r>
+      <w:proofErr w:type="spellEnd"/>
+      <w:r>
+        <w:t xml:space="preserve"> oraz DAO, stworzenie kontrolerów oraz serwisów, ustawienie </w:t>
+      </w:r>
+      <w:proofErr w:type="spellStart"/>
+      <w:r>
+        <w:t>Dispatcher</w:t>
+      </w:r>
+      <w:proofErr w:type="spellEnd"/>
+      <w:r>
+        <w:t xml:space="preserve"> </w:t>
+      </w:r>
+      <w:proofErr w:type="spellStart"/>
+      <w:r>
+        <w:t>servlet</w:t>
+      </w:r>
+      <w:proofErr w:type="spellEnd"/>
     </w:p>
     <w:p>
       <w:pPr>
@@ -3473,7 +3918,15 @@
         <w:t xml:space="preserve">Zakres prac: </w:t>
       </w:r>
       <w:r>
-        <w:t>Na tym etapie pojawiły się opóźnienia w realizacji planu działania wynikające z trwania sesji. Z tego powodu prace nad modułem frontend zostały opóźnione i większość przeniesiona do następnego etapu.</w:t>
+        <w:t xml:space="preserve">Na tym etapie pojawiły się opóźnienia w realizacji planu działania wynikające z trwania sesji. Z tego powodu prace nad modułem </w:t>
+      </w:r>
+      <w:proofErr w:type="spellStart"/>
+      <w:r>
+        <w:t>frontend</w:t>
+      </w:r>
+      <w:proofErr w:type="spellEnd"/>
+      <w:r>
+        <w:t xml:space="preserve"> zostały opóźnione i większość przeniesiona do następnego etapu.</w:t>
       </w:r>
     </w:p>
     <w:p>
@@ -3485,10 +3938,42 @@
         <w:t>Z</w:t>
       </w:r>
       <w:r>
-        <w:t>ostały stworzone pozostałe obiekty entity oraz DAO</w:t>
-      </w:r>
-      <w:r>
-        <w:t>. Stworzone zostały też kontrolery oraz serwisy. Ustawiony został dispatcher servlet. Całość modułu backend została przetestowana aby sprawdzić czy obsługa bazy danych działa prawidłowo.</w:t>
+        <w:t xml:space="preserve">ostały stworzone pozostałe obiekty </w:t>
+      </w:r>
+      <w:proofErr w:type="spellStart"/>
+      <w:r>
+        <w:t>entity</w:t>
+      </w:r>
+      <w:proofErr w:type="spellEnd"/>
+      <w:r>
+        <w:t xml:space="preserve"> oraz DAO</w:t>
+      </w:r>
+      <w:r>
+        <w:t xml:space="preserve">. Stworzone zostały też kontrolery oraz serwisy. Ustawiony został </w:t>
+      </w:r>
+      <w:proofErr w:type="spellStart"/>
+      <w:r>
+        <w:t>dispatcher</w:t>
+      </w:r>
+      <w:proofErr w:type="spellEnd"/>
+      <w:r>
+        <w:t xml:space="preserve"> </w:t>
+      </w:r>
+      <w:proofErr w:type="spellStart"/>
+      <w:r>
+        <w:t>servlet</w:t>
+      </w:r>
+      <w:proofErr w:type="spellEnd"/>
+      <w:r>
+        <w:t xml:space="preserve">. Całość modułu </w:t>
+      </w:r>
+      <w:proofErr w:type="spellStart"/>
+      <w:r>
+        <w:t>backend</w:t>
+      </w:r>
+      <w:proofErr w:type="spellEnd"/>
+      <w:r>
+        <w:t xml:space="preserve"> została przetestowana aby sprawdzić czy obsługa bazy danych działa prawidłowo.</w:t>
       </w:r>
     </w:p>
     <w:p>
@@ -3503,7 +3988,7 @@
       <w:r>
         <w:t xml:space="preserve"> </w:t>
       </w:r>
-      <w:bookmarkStart w:id="13" w:name="_Toc422840782"/>
+      <w:bookmarkStart w:id="13" w:name="_Toc423169558"/>
       <w:r>
         <w:t>Etap IV</w:t>
       </w:r>
@@ -3534,7 +4019,23 @@
         <w:t xml:space="preserve">Wyniki: </w:t>
       </w:r>
       <w:r>
-        <w:t xml:space="preserve">Zmiana technologii w jakiej miał powstać moduł frontend z gwt na html5. </w:t>
+        <w:t xml:space="preserve">Zmiana technologii w jakiej miał powstać moduł </w:t>
+      </w:r>
+      <w:proofErr w:type="spellStart"/>
+      <w:r>
+        <w:t>frontend</w:t>
+      </w:r>
+      <w:proofErr w:type="spellEnd"/>
+      <w:r>
+        <w:t xml:space="preserve"> z </w:t>
+      </w:r>
+      <w:proofErr w:type="spellStart"/>
+      <w:r>
+        <w:t>gwt</w:t>
+      </w:r>
+      <w:proofErr w:type="spellEnd"/>
+      <w:r>
+        <w:t xml:space="preserve"> na html5. </w:t>
       </w:r>
     </w:p>
     <w:p>
@@ -3548,17 +4049,58 @@
         <w:t>Zakres prac</w:t>
       </w:r>
       <w:r>
-        <w:t xml:space="preserve">: Rozpoczeły się prace na modułem frontend. W frameworku GWT został stworzony moduł logowania. Powstała prototypowy ekran główny </w:t>
-      </w:r>
-      <w:r>
-        <w:t xml:space="preserve">z podstawowymi </w:t>
+        <w:t xml:space="preserve">: </w:t>
+      </w:r>
+      <w:proofErr w:type="spellStart"/>
+      <w:r>
+        <w:t>Rozpoczeły</w:t>
+      </w:r>
+      <w:proofErr w:type="spellEnd"/>
+      <w:r>
+        <w:t xml:space="preserve"> się prace na modułem </w:t>
+      </w:r>
+      <w:proofErr w:type="spellStart"/>
+      <w:r>
+        <w:t>frontend</w:t>
+      </w:r>
+      <w:proofErr w:type="spellEnd"/>
+      <w:r>
+        <w:t xml:space="preserve">. W </w:t>
+      </w:r>
+      <w:proofErr w:type="spellStart"/>
+      <w:r>
+        <w:t>frameworku</w:t>
+      </w:r>
+      <w:proofErr w:type="spellEnd"/>
+      <w:r>
+        <w:t xml:space="preserve"> GWT został stworzony moduł logowania. Powstała prototypowy ekran główny </w:t>
+      </w:r>
+      <w:r>
+        <w:t>z podstawowymi funkcjami.</w:t>
+      </w:r>
+      <w:r>
+        <w:t xml:space="preserve"> Została utworzona komunikacja pomiędzy modułem GWT a modułem Spring oparta na technologii RPC. </w:t>
+      </w:r>
+    </w:p>
+    <w:p>
+      <w:pPr>
+        <w:spacing w:before="200" w:line="276" w:lineRule="auto"/>
+        <w:ind w:firstLine="574"/>
+      </w:pPr>
+      <w:r>
+        <w:t xml:space="preserve">W czasie testów wyszła na jaw niemożliwość technologiczna spełnienia funkcjonalności przeciągania obiektów pomiędzy oknami. Z powodu niespełnienia </w:t>
       </w:r>
       <w:r>
         <w:lastRenderedPageBreak/>
-        <w:t>funkcjami.</w:t>
-      </w:r>
-      <w:r>
-        <w:t xml:space="preserve"> Została utworzona komunikacja pomiędzy modułem GWT a modułem Spring oparta na technologii RPC. </w:t>
+        <w:t xml:space="preserve">wszystkich funkcjonalności, zespół po spotkaniu z promotorem postanowił na zmianę technologii modułu </w:t>
+      </w:r>
+      <w:proofErr w:type="spellStart"/>
+      <w:r>
+        <w:t>frontend</w:t>
+      </w:r>
+      <w:proofErr w:type="spellEnd"/>
+      <w:r>
+        <w:t xml:space="preserve"> z GWT na HTML5.</w:t>
       </w:r>
     </w:p>
     <w:p>
@@ -3567,16 +4109,23 @@
         <w:ind w:firstLine="574"/>
       </w:pPr>
       <w:r>
-        <w:t>W czasie testów wyszła na jaw niemożliwość technologiczna spełnienia funkcjonalności przeciągania obiektów pomiędzy oknami. Z powodu niespełnienia wszystkich funkcjonalności, zespół po spotkaniu z promotorem postanowił na zmianę technologii modułu frontend z GWT na HTML5.</w:t>
-      </w:r>
-    </w:p>
-    <w:p>
-      <w:pPr>
-        <w:spacing w:before="200" w:line="276" w:lineRule="auto"/>
-        <w:ind w:firstLine="574"/>
-      </w:pPr>
-      <w:r>
-        <w:t>Ruszyły pracę nad budową modułu za pomocą HTML5 oraz przystosowania modułu backend do komunikacji za pomocą technologii komunikacyjnej REST.Zmiana technologii spowodował znaczne opóźnienia w realizacji projektu</w:t>
+        <w:t xml:space="preserve">Ruszyły pracę nad budową modułu za pomocą HTML5 oraz przystosowania modułu </w:t>
+      </w:r>
+      <w:proofErr w:type="spellStart"/>
+      <w:r>
+        <w:t>backend</w:t>
+      </w:r>
+      <w:proofErr w:type="spellEnd"/>
+      <w:r>
+        <w:t xml:space="preserve"> do komunikacji za pomocą technologii komunikacyjnej </w:t>
+      </w:r>
+      <w:proofErr w:type="spellStart"/>
+      <w:r>
+        <w:t>REST.Zmiana</w:t>
+      </w:r>
+      <w:proofErr w:type="spellEnd"/>
+      <w:r>
+        <w:t xml:space="preserve"> technologii spowodował znaczne opóźnienia w realizacji projektu</w:t>
       </w:r>
     </w:p>
     <w:p>
@@ -3591,7 +4140,7 @@
       <w:r>
         <w:t xml:space="preserve"> </w:t>
       </w:r>
-      <w:bookmarkStart w:id="14" w:name="_Toc422840783"/>
+      <w:bookmarkStart w:id="14" w:name="_Toc423169559"/>
       <w:r>
         <w:t>Etap V</w:t>
       </w:r>
@@ -3622,7 +4171,23 @@
         <w:t xml:space="preserve">Wyniki: </w:t>
       </w:r>
       <w:r>
-        <w:t xml:space="preserve">Powstanie modułu HTML. Zmodyfikowanie modułu Spring poprzez instalację pluginu Spring boot. </w:t>
+        <w:t xml:space="preserve">Powstanie modułu HTML. Zmodyfikowanie modułu Spring poprzez instalację </w:t>
+      </w:r>
+      <w:proofErr w:type="spellStart"/>
+      <w:r>
+        <w:t>pluginu</w:t>
+      </w:r>
+      <w:proofErr w:type="spellEnd"/>
+      <w:r>
+        <w:t xml:space="preserve"> Spring </w:t>
+      </w:r>
+      <w:proofErr w:type="spellStart"/>
+      <w:r>
+        <w:t>boot</w:t>
+      </w:r>
+      <w:proofErr w:type="spellEnd"/>
+      <w:r>
+        <w:t xml:space="preserve">. </w:t>
       </w:r>
       <w:r>
         <w:t>Przystosowanie modułu Spring do komunikacji z modułem HTML</w:t>
@@ -3654,10 +4219,39 @@
         <w:ind w:firstLine="709"/>
       </w:pPr>
       <w:r>
-        <w:t xml:space="preserve">Moduł Spring został przebudowany za pomocą pluginu Spring boot, co uprościło moduł i odciążyło zespół od ustawiania </w:t>
-      </w:r>
-      <w:r>
-        <w:t>Dispatcher servlet którego obsługę przejął Spring.</w:t>
+        <w:t xml:space="preserve">Moduł Spring został przebudowany za pomocą </w:t>
+      </w:r>
+      <w:proofErr w:type="spellStart"/>
+      <w:r>
+        <w:t>pluginu</w:t>
+      </w:r>
+      <w:proofErr w:type="spellEnd"/>
+      <w:r>
+        <w:t xml:space="preserve"> Spring </w:t>
+      </w:r>
+      <w:proofErr w:type="spellStart"/>
+      <w:r>
+        <w:t>boot</w:t>
+      </w:r>
+      <w:proofErr w:type="spellEnd"/>
+      <w:r>
+        <w:t xml:space="preserve">, co uprościło moduł i odciążyło zespół od ustawiania </w:t>
+      </w:r>
+      <w:proofErr w:type="spellStart"/>
+      <w:r>
+        <w:t>Dispatcher</w:t>
+      </w:r>
+      <w:proofErr w:type="spellEnd"/>
+      <w:r>
+        <w:t xml:space="preserve"> </w:t>
+      </w:r>
+      <w:proofErr w:type="spellStart"/>
+      <w:r>
+        <w:t>servlet</w:t>
+      </w:r>
+      <w:proofErr w:type="spellEnd"/>
+      <w:r>
+        <w:t xml:space="preserve"> którego obsługę przejął Spring.</w:t>
       </w:r>
     </w:p>
     <w:p>
@@ -3666,7 +4260,23 @@
         <w:ind w:firstLine="709"/>
       </w:pPr>
       <w:r>
-        <w:t>Stworzony został prototyp modułu HTML5 wraz z ekranem głównym i kalendarzem. Została nawiązana komunikacja pomiędzy modułami frontend i backend za pomocą zapytań AJAX.</w:t>
+        <w:t xml:space="preserve">Stworzony został prototyp modułu HTML5 wraz z ekranem głównym i kalendarzem. Została nawiązana komunikacja pomiędzy modułami </w:t>
+      </w:r>
+      <w:proofErr w:type="spellStart"/>
+      <w:r>
+        <w:t>frontend</w:t>
+      </w:r>
+      <w:proofErr w:type="spellEnd"/>
+      <w:r>
+        <w:t xml:space="preserve"> i </w:t>
+      </w:r>
+      <w:proofErr w:type="spellStart"/>
+      <w:r>
+        <w:t>backend</w:t>
+      </w:r>
+      <w:proofErr w:type="spellEnd"/>
+      <w:r>
+        <w:t xml:space="preserve"> za pomocą zapytań AJAX.</w:t>
       </w:r>
       <w:r>
         <w:rPr>
@@ -3705,7 +4315,7 @@
         </w:numPr>
         <w:spacing w:before="200" w:after="240" w:line="276" w:lineRule="auto"/>
       </w:pPr>
-      <w:bookmarkStart w:id="15" w:name="_Toc422840784"/>
+      <w:bookmarkStart w:id="15" w:name="_Toc423169560"/>
       <w:r>
         <w:t>Ocena pracy</w:t>
       </w:r>
@@ -3727,7 +4337,39 @@
         <w:ind w:firstLine="708"/>
       </w:pPr>
       <w:r>
-        <w:t xml:space="preserve">Do stworzenia systemu potrzebne były trzy moduły stworzone w trzech technologiach HTML5, Hibernate, Spring w trzech językach: Java, Javaspring, Html oraz bazy danych stworzonej w technologii PostreSQL. </w:t>
+        <w:t xml:space="preserve">Do stworzenia systemu potrzebne były trzy moduły stworzone w trzech technologiach HTML5, </w:t>
+      </w:r>
+      <w:proofErr w:type="spellStart"/>
+      <w:r>
+        <w:t>Hibernate</w:t>
+      </w:r>
+      <w:proofErr w:type="spellEnd"/>
+      <w:r>
+        <w:t xml:space="preserve">, Spring w trzech językach: Java, </w:t>
+      </w:r>
+      <w:proofErr w:type="spellStart"/>
+      <w:r>
+        <w:t>Javaspring</w:t>
+      </w:r>
+      <w:proofErr w:type="spellEnd"/>
+      <w:r>
+        <w:t xml:space="preserve">, </w:t>
+      </w:r>
+      <w:proofErr w:type="spellStart"/>
+      <w:r>
+        <w:t>Html</w:t>
+      </w:r>
+      <w:proofErr w:type="spellEnd"/>
+      <w:r>
+        <w:t xml:space="preserve"> oraz bazy danych stworzonej w technologii </w:t>
+      </w:r>
+      <w:proofErr w:type="spellStart"/>
+      <w:r>
+        <w:t>PostreSQL</w:t>
+      </w:r>
+      <w:proofErr w:type="spellEnd"/>
+      <w:r>
+        <w:t xml:space="preserve">. </w:t>
       </w:r>
     </w:p>
     <w:p>
@@ -3762,14 +4404,590 @@
         <w:t xml:space="preserve">  </w:t>
       </w:r>
     </w:p>
+    <w:p>
+      <w:pPr>
+        <w:pStyle w:val="Nagwek1"/>
+        <w:numPr>
+          <w:ilvl w:val="0"/>
+          <w:numId w:val="9"/>
+        </w:numPr>
+        <w:spacing w:before="240" w:line="276" w:lineRule="auto"/>
+        <w:jc w:val="both"/>
+        <w:rPr>
+          <w:rFonts w:ascii="Times New Roman" w:hAnsi="Times New Roman" w:cs="Times New Roman"/>
+        </w:rPr>
+      </w:pPr>
+      <w:bookmarkStart w:id="16" w:name="_Toc423169561"/>
+      <w:r>
+        <w:rPr>
+          <w:rFonts w:ascii="Times New Roman" w:hAnsi="Times New Roman" w:cs="Times New Roman"/>
+        </w:rPr>
+        <w:t>Materiały źródłowe</w:t>
+      </w:r>
+      <w:bookmarkEnd w:id="16"/>
+    </w:p>
+    <w:p>
+      <w:pPr>
+        <w:spacing w:before="240"/>
+        <w:jc w:val="both"/>
+        <w:rPr>
+          <w:rFonts w:cs="Times New Roman"/>
+        </w:rPr>
+      </w:pPr>
+      <w:hyperlink r:id="rId10" w:history="1">
+        <w:r>
+          <w:rPr>
+            <w:rStyle w:val="Hipercze"/>
+            <w:rFonts w:cs="Times New Roman"/>
+          </w:rPr>
+          <w:t>http://dev.w3.org/html5/html-author/</w:t>
+        </w:r>
+      </w:hyperlink>
+      <w:r>
+        <w:rPr>
+          <w:rFonts w:cs="Times New Roman"/>
+        </w:rPr>
+        <w:t xml:space="preserve"> - Dokumentacja standardu html5</w:t>
+      </w:r>
+    </w:p>
+    <w:p>
+      <w:pPr>
+        <w:spacing w:before="240"/>
+        <w:jc w:val="both"/>
+        <w:rPr>
+          <w:rFonts w:cs="Times New Roman"/>
+        </w:rPr>
+      </w:pPr>
+      <w:hyperlink r:id="rId11" w:anchor="tr_CSS" w:history="1">
+        <w:r>
+          <w:rPr>
+            <w:rStyle w:val="Hipercze"/>
+            <w:rFonts w:cs="Times New Roman"/>
+          </w:rPr>
+          <w:t>http://www.w3.org/TR/#tr_CSS</w:t>
+        </w:r>
+      </w:hyperlink>
+      <w:r>
+        <w:rPr>
+          <w:rFonts w:cs="Times New Roman"/>
+        </w:rPr>
+        <w:t xml:space="preserve"> – Dokumentacja standardu CSS3</w:t>
+      </w:r>
+    </w:p>
+    <w:p>
+      <w:pPr>
+        <w:spacing w:before="240"/>
+        <w:jc w:val="both"/>
+        <w:rPr>
+          <w:rFonts w:cs="Times New Roman"/>
+        </w:rPr>
+      </w:pPr>
+      <w:hyperlink r:id="rId12" w:history="1">
+        <w:r>
+          <w:rPr>
+            <w:rStyle w:val="Hipercze"/>
+            <w:rFonts w:cs="Times New Roman"/>
+          </w:rPr>
+          <w:t>http://hibernate.org/</w:t>
+        </w:r>
+      </w:hyperlink>
+      <w:r>
+        <w:rPr>
+          <w:rFonts w:cs="Times New Roman"/>
+        </w:rPr>
+        <w:t xml:space="preserve"> - Główna strona </w:t>
+      </w:r>
+      <w:proofErr w:type="spellStart"/>
+      <w:r>
+        <w:rPr>
+          <w:rFonts w:cs="Times New Roman"/>
+        </w:rPr>
+        <w:t>frameworku</w:t>
+      </w:r>
+      <w:proofErr w:type="spellEnd"/>
+      <w:r>
+        <w:rPr>
+          <w:rFonts w:cs="Times New Roman"/>
+        </w:rPr>
+        <w:t xml:space="preserve"> </w:t>
+      </w:r>
+      <w:proofErr w:type="spellStart"/>
+      <w:r>
+        <w:rPr>
+          <w:rFonts w:cs="Times New Roman"/>
+        </w:rPr>
+        <w:t>Hibernate</w:t>
+      </w:r>
+      <w:proofErr w:type="spellEnd"/>
+    </w:p>
+    <w:p>
+      <w:pPr>
+        <w:spacing w:before="240"/>
+        <w:jc w:val="both"/>
+        <w:rPr>
+          <w:rFonts w:cs="Times New Roman"/>
+        </w:rPr>
+      </w:pPr>
+      <w:hyperlink r:id="rId13" w:history="1">
+        <w:r>
+          <w:rPr>
+            <w:rStyle w:val="Hipercze"/>
+            <w:rFonts w:cs="Times New Roman"/>
+          </w:rPr>
+          <w:t>https://spring.io/</w:t>
+        </w:r>
+      </w:hyperlink>
+      <w:r>
+        <w:rPr>
+          <w:rFonts w:cs="Times New Roman"/>
+        </w:rPr>
+        <w:t xml:space="preserve"> - Główna strona </w:t>
+      </w:r>
+      <w:proofErr w:type="spellStart"/>
+      <w:r>
+        <w:rPr>
+          <w:rFonts w:cs="Times New Roman"/>
+        </w:rPr>
+        <w:t>frameworku</w:t>
+      </w:r>
+      <w:proofErr w:type="spellEnd"/>
+      <w:r>
+        <w:rPr>
+          <w:rFonts w:cs="Times New Roman"/>
+        </w:rPr>
+        <w:t xml:space="preserve"> Spring</w:t>
+      </w:r>
+    </w:p>
+    <w:p>
+      <w:pPr>
+        <w:spacing w:before="240"/>
+        <w:jc w:val="both"/>
+        <w:rPr>
+          <w:rFonts w:cs="Times New Roman"/>
+          <w:szCs w:val="24"/>
+          <w:shd w:val="clear" w:color="auto" w:fill="FFFFFF"/>
+        </w:rPr>
+      </w:pPr>
+      <w:hyperlink r:id="rId14" w:history="1">
+        <w:r>
+          <w:rPr>
+            <w:rStyle w:val="Hipercze"/>
+            <w:rFonts w:cs="Times New Roman"/>
+            <w:szCs w:val="24"/>
+            <w:shd w:val="clear" w:color="auto" w:fill="FFFFFF"/>
+          </w:rPr>
+          <w:t>https://www.jetbrains.com/idea/</w:t>
+        </w:r>
+      </w:hyperlink>
+      <w:r>
+        <w:rPr>
+          <w:rFonts w:cs="Times New Roman"/>
+          <w:color w:val="006621"/>
+          <w:szCs w:val="24"/>
+          <w:shd w:val="clear" w:color="auto" w:fill="FFFFFF"/>
+        </w:rPr>
+        <w:t xml:space="preserve"> </w:t>
+      </w:r>
+      <w:r>
+        <w:rPr>
+          <w:rFonts w:cs="Times New Roman"/>
+          <w:szCs w:val="24"/>
+          <w:shd w:val="clear" w:color="auto" w:fill="FFFFFF"/>
+        </w:rPr>
+        <w:t>-</w:t>
+      </w:r>
+      <w:r>
+        <w:rPr>
+          <w:rFonts w:cs="Times New Roman"/>
+          <w:szCs w:val="24"/>
+          <w:shd w:val="clear" w:color="auto" w:fill="FFFFFF"/>
+        </w:rPr>
+        <w:t xml:space="preserve"> </w:t>
+      </w:r>
+      <w:r>
+        <w:rPr>
+          <w:rFonts w:cs="Times New Roman"/>
+          <w:szCs w:val="24"/>
+          <w:shd w:val="clear" w:color="auto" w:fill="FFFFFF"/>
+        </w:rPr>
+        <w:t xml:space="preserve">Głowna strona IDE </w:t>
+      </w:r>
+      <w:proofErr w:type="spellStart"/>
+      <w:r>
+        <w:rPr>
+          <w:rFonts w:cs="Times New Roman"/>
+          <w:szCs w:val="24"/>
+          <w:shd w:val="clear" w:color="auto" w:fill="FFFFFF"/>
+        </w:rPr>
+        <w:t>Intellij</w:t>
+      </w:r>
+      <w:proofErr w:type="spellEnd"/>
+    </w:p>
+    <w:p>
+      <w:pPr>
+        <w:spacing w:before="240"/>
+        <w:jc w:val="both"/>
+      </w:pPr>
+      <w:hyperlink r:id="rId15" w:history="1">
+        <w:r>
+          <w:rPr>
+            <w:rStyle w:val="Hipercze"/>
+          </w:rPr>
+          <w:t>https://github.com/</w:t>
+        </w:r>
+      </w:hyperlink>
+      <w:r>
+        <w:t xml:space="preserve"> - Główna strona repozytoriów git</w:t>
+      </w:r>
+    </w:p>
+    <w:p>
+      <w:pPr>
+        <w:spacing w:before="240"/>
+        <w:jc w:val="both"/>
+        <w:rPr>
+          <w:rStyle w:val="Hipercze"/>
+        </w:rPr>
+      </w:pPr>
+      <w:hyperlink r:id="rId16" w:history="1">
+        <w:r>
+          <w:rPr>
+            <w:rStyle w:val="Hipercze"/>
+          </w:rPr>
+          <w:t>http://www.postgresql.org.pl/</w:t>
+        </w:r>
+      </w:hyperlink>
+      <w:r>
+        <w:t xml:space="preserve"> - Główna strona systemu bazodanowego </w:t>
+      </w:r>
+      <w:proofErr w:type="spellStart"/>
+      <w:r>
+        <w:t>PostreSQL</w:t>
+      </w:r>
+      <w:proofErr w:type="spellEnd"/>
+    </w:p>
+    <w:p>
+      <w:pPr>
+        <w:spacing w:before="240"/>
+        <w:jc w:val="both"/>
+        <w:rPr>
+          <w:rFonts w:cs="Times New Roman"/>
+        </w:rPr>
+      </w:pPr>
+      <w:hyperlink r:id="rId17" w:history="1">
+        <w:r>
+          <w:rPr>
+            <w:rStyle w:val="Hipercze"/>
+          </w:rPr>
+          <w:t>http://tomcat.apache.org/</w:t>
+        </w:r>
+      </w:hyperlink>
+      <w:r>
+        <w:rPr>
+          <w:rFonts w:cs="Times New Roman"/>
+        </w:rPr>
+        <w:t xml:space="preserve"> - Główna strona serwera </w:t>
+      </w:r>
+      <w:proofErr w:type="spellStart"/>
+      <w:r>
+        <w:rPr>
+          <w:rFonts w:cs="Times New Roman"/>
+        </w:rPr>
+        <w:t>apache</w:t>
+      </w:r>
+      <w:proofErr w:type="spellEnd"/>
+      <w:r>
+        <w:rPr>
+          <w:rFonts w:cs="Times New Roman"/>
+        </w:rPr>
+        <w:t xml:space="preserve"> </w:t>
+      </w:r>
+      <w:proofErr w:type="spellStart"/>
+      <w:r>
+        <w:rPr>
+          <w:rFonts w:cs="Times New Roman"/>
+        </w:rPr>
+        <w:t>tomcat</w:t>
+      </w:r>
+      <w:proofErr w:type="spellEnd"/>
+      <w:r>
+        <w:rPr>
+          <w:rFonts w:cs="Times New Roman"/>
+        </w:rPr>
+        <w:t xml:space="preserve"> </w:t>
+      </w:r>
+    </w:p>
+    <w:p>
+      <w:pPr>
+        <w:pStyle w:val="Nagwek1"/>
+        <w:numPr>
+          <w:ilvl w:val="0"/>
+          <w:numId w:val="9"/>
+        </w:numPr>
+      </w:pPr>
+      <w:bookmarkStart w:id="17" w:name="_Toc423169562"/>
+      <w:r>
+        <w:t>Spis tabel</w:t>
+      </w:r>
+      <w:bookmarkEnd w:id="17"/>
+    </w:p>
+    <w:p/>
+    <w:p>
+      <w:pPr>
+        <w:pStyle w:val="Spisilustracji"/>
+        <w:tabs>
+          <w:tab w:val="right" w:leader="dot" w:pos="9062"/>
+        </w:tabs>
+        <w:rPr>
+          <w:noProof/>
+        </w:rPr>
+      </w:pPr>
+      <w:r>
+        <w:rPr>
+          <w:rFonts w:cs="Times New Roman"/>
+        </w:rPr>
+        <w:fldChar w:fldCharType="begin"/>
+      </w:r>
+      <w:r>
+        <w:rPr>
+          <w:rFonts w:cs="Times New Roman"/>
+        </w:rPr>
+        <w:instrText xml:space="preserve"> TOC \h \z \c "Rysunek" </w:instrText>
+      </w:r>
+      <w:r>
+        <w:rPr>
+          <w:rFonts w:cs="Times New Roman"/>
+        </w:rPr>
+        <w:fldChar w:fldCharType="separate"/>
+      </w:r>
+      <w:hyperlink w:anchor="_Toc423169367" w:history="1">
+        <w:r>
+          <w:rPr>
+            <w:rStyle w:val="Hipercze"/>
+            <w:noProof/>
+          </w:rPr>
+          <w:t>Tabela</w:t>
+        </w:r>
+        <w:r>
+          <w:rPr>
+            <w:rStyle w:val="Hipercze"/>
+            <w:noProof/>
+          </w:rPr>
+          <w:t xml:space="preserve"> 1: </w:t>
+        </w:r>
+        <w:r>
+          <w:rPr>
+            <w:rStyle w:val="Hipercze"/>
+            <w:noProof/>
+          </w:rPr>
+          <w:t>Słownik pojęć</w:t>
+        </w:r>
+        <w:r>
+          <w:rPr>
+            <w:noProof/>
+            <w:webHidden/>
+          </w:rPr>
+          <w:tab/>
+        </w:r>
+        <w:r>
+          <w:rPr>
+            <w:noProof/>
+            <w:webHidden/>
+          </w:rPr>
+          <w:t>3</w:t>
+        </w:r>
+      </w:hyperlink>
+    </w:p>
+    <w:p>
+      <w:pPr>
+        <w:pStyle w:val="Spisilustracji"/>
+        <w:tabs>
+          <w:tab w:val="right" w:leader="dot" w:pos="9062"/>
+        </w:tabs>
+        <w:rPr>
+          <w:noProof/>
+        </w:rPr>
+      </w:pPr>
+      <w:hyperlink w:anchor="_Toc423169368" w:history="1">
+        <w:r>
+          <w:rPr>
+            <w:rStyle w:val="Hipercze"/>
+            <w:noProof/>
+          </w:rPr>
+          <w:t>Tabela</w:t>
+        </w:r>
+        <w:r>
+          <w:rPr>
+            <w:rStyle w:val="Hipercze"/>
+            <w:noProof/>
+          </w:rPr>
+          <w:t xml:space="preserve"> 2: </w:t>
+        </w:r>
+        <w:r>
+          <w:rPr>
+            <w:rStyle w:val="Hipercze"/>
+            <w:noProof/>
+          </w:rPr>
+          <w:t>Analiza ryzyka</w:t>
+        </w:r>
+        <w:r>
+          <w:rPr>
+            <w:noProof/>
+            <w:webHidden/>
+          </w:rPr>
+          <w:tab/>
+        </w:r>
+        <w:r>
+          <w:rPr>
+            <w:noProof/>
+            <w:webHidden/>
+          </w:rPr>
+          <w:t>4</w:t>
+        </w:r>
+      </w:hyperlink>
+    </w:p>
+    <w:p>
+      <w:pPr>
+        <w:spacing w:before="240"/>
+        <w:jc w:val="both"/>
+        <w:rPr>
+          <w:rFonts w:cs="Times New Roman"/>
+        </w:rPr>
+      </w:pPr>
+      <w:r>
+        <w:rPr>
+          <w:rFonts w:cs="Times New Roman"/>
+        </w:rPr>
+        <w:fldChar w:fldCharType="end"/>
+      </w:r>
+    </w:p>
     <w:sectPr>
+      <w:headerReference w:type="default" r:id="rId18"/>
       <w:pgSz w:w="11906" w:h="16838"/>
       <w:pgMar w:top="1417" w:right="1417" w:bottom="1417" w:left="1417" w:header="708" w:footer="708" w:gutter="0"/>
       <w:cols w:space="708"/>
+      <w:titlePg/>
       <w:docGrid w:linePitch="360"/>
     </w:sectPr>
   </w:body>
 </w:document>
+</file>
+
+<file path=word/endnotes.xml><?xml version="1.0" encoding="utf-8"?>
+<w:endnotes xmlns:wpc="http://schemas.microsoft.com/office/word/2010/wordprocessingCanvas" xmlns:mc="http://schemas.openxmlformats.org/markup-compatibility/2006" xmlns:o="urn:schemas-microsoft-com:office:office" xmlns:r="http://schemas.openxmlformats.org/officeDocument/2006/relationships" xmlns:m="http://schemas.openxmlformats.org/officeDocument/2006/math" xmlns:v="urn:schemas-microsoft-com:vml" xmlns:wp14="http://schemas.microsoft.com/office/word/2010/wordprocessingDrawing" xmlns:wp="http://schemas.openxmlformats.org/drawingml/2006/wordprocessingDrawing" xmlns:w10="urn:schemas-microsoft-com:office:word" xmlns:w="http://schemas.openxmlformats.org/wordprocessingml/2006/main" xmlns:w14="http://schemas.microsoft.com/office/word/2010/wordml" xmlns:wpg="http://schemas.microsoft.com/office/word/2010/wordprocessingGroup" xmlns:wpi="http://schemas.microsoft.com/office/word/2010/wordprocessingInk" xmlns:wne="http://schemas.microsoft.com/office/word/2006/wordml" xmlns:wps="http://schemas.microsoft.com/office/word/2010/wordprocessingShape" mc:Ignorable="w14 wp14">
+  <w:endnote w:type="separator" w:id="-1">
+    <w:p>
+      <w:r>
+        <w:separator/>
+      </w:r>
+    </w:p>
+  </w:endnote>
+  <w:endnote w:type="continuationSeparator" w:id="0">
+    <w:p>
+      <w:r>
+        <w:continuationSeparator/>
+      </w:r>
+    </w:p>
+  </w:endnote>
+</w:endnotes>
+</file>
+
+<file path=word/footnotes.xml><?xml version="1.0" encoding="utf-8"?>
+<w:footnotes xmlns:wpc="http://schemas.microsoft.com/office/word/2010/wordprocessingCanvas" xmlns:mc="http://schemas.openxmlformats.org/markup-compatibility/2006" xmlns:o="urn:schemas-microsoft-com:office:office" xmlns:r="http://schemas.openxmlformats.org/officeDocument/2006/relationships" xmlns:m="http://schemas.openxmlformats.org/officeDocument/2006/math" xmlns:v="urn:schemas-microsoft-com:vml" xmlns:wp14="http://schemas.microsoft.com/office/word/2010/wordprocessingDrawing" xmlns:wp="http://schemas.openxmlformats.org/drawingml/2006/wordprocessingDrawing" xmlns:w10="urn:schemas-microsoft-com:office:word" xmlns:w="http://schemas.openxmlformats.org/wordprocessingml/2006/main" xmlns:w14="http://schemas.microsoft.com/office/word/2010/wordml" xmlns:wpg="http://schemas.microsoft.com/office/word/2010/wordprocessingGroup" xmlns:wpi="http://schemas.microsoft.com/office/word/2010/wordprocessingInk" xmlns:wne="http://schemas.microsoft.com/office/word/2006/wordml" xmlns:wps="http://schemas.microsoft.com/office/word/2010/wordprocessingShape" mc:Ignorable="w14 wp14">
+  <w:footnote w:type="separator" w:id="-1">
+    <w:p>
+      <w:r>
+        <w:separator/>
+      </w:r>
+    </w:p>
+  </w:footnote>
+  <w:footnote w:type="continuationSeparator" w:id="0">
+    <w:p>
+      <w:r>
+        <w:continuationSeparator/>
+      </w:r>
+    </w:p>
+  </w:footnote>
+</w:footnotes>
+</file>
+
+<file path=word/header1.xml><?xml version="1.0" encoding="utf-8"?>
+<w:hdr xmlns:wpc="http://schemas.microsoft.com/office/word/2010/wordprocessingCanvas" xmlns:mc="http://schemas.openxmlformats.org/markup-compatibility/2006" xmlns:o="urn:schemas-microsoft-com:office:office" xmlns:r="http://schemas.openxmlformats.org/officeDocument/2006/relationships" xmlns:m="http://schemas.openxmlformats.org/officeDocument/2006/math" xmlns:v="urn:schemas-microsoft-com:vml" xmlns:wp14="http://schemas.microsoft.com/office/word/2010/wordprocessingDrawing" xmlns:wp="http://schemas.openxmlformats.org/drawingml/2006/wordprocessingDrawing" xmlns:w10="urn:schemas-microsoft-com:office:word" xmlns:w="http://schemas.openxmlformats.org/wordprocessingml/2006/main" xmlns:w14="http://schemas.microsoft.com/office/word/2010/wordml" xmlns:wpg="http://schemas.microsoft.com/office/word/2010/wordprocessingGroup" xmlns:wpi="http://schemas.microsoft.com/office/word/2010/wordprocessingInk" xmlns:wne="http://schemas.microsoft.com/office/word/2006/wordml" xmlns:wps="http://schemas.microsoft.com/office/word/2010/wordprocessingShape" mc:Ignorable="w14 wp14">
+  <w:sdt>
+    <w:sdtPr>
+      <w:rPr>
+        <w:color w:val="808080" w:themeColor="background1" w:themeShade="80"/>
+        <w:spacing w:val="60"/>
+      </w:rPr>
+      <w:id w:val="-1305538059"/>
+      <w:docPartObj>
+        <w:docPartGallery w:val="Page Numbers (Top of Page)"/>
+        <w:docPartUnique/>
+      </w:docPartObj>
+    </w:sdtPr>
+    <w:sdtEndPr>
+      <w:rPr>
+        <w:b/>
+        <w:bCs/>
+        <w:color w:val="auto"/>
+        <w:spacing w:val="0"/>
+      </w:rPr>
+    </w:sdtEndPr>
+    <w:sdtContent>
+      <w:p>
+        <w:pPr>
+          <w:pStyle w:val="Nagwek"/>
+          <w:pBdr>
+            <w:bottom w:val="single" w:sz="4" w:space="1" w:color="D9D9D9" w:themeColor="background1" w:themeShade="D9"/>
+          </w:pBdr>
+          <w:jc w:val="right"/>
+          <w:rPr>
+            <w:b/>
+            <w:bCs/>
+          </w:rPr>
+        </w:pPr>
+        <w:r>
+          <w:rPr>
+            <w:color w:val="808080" w:themeColor="background1" w:themeShade="80"/>
+            <w:spacing w:val="60"/>
+          </w:rPr>
+          <w:t>Strona</w:t>
+        </w:r>
+        <w:r>
+          <w:t xml:space="preserve"> | </w:t>
+        </w:r>
+        <w:r>
+          <w:fldChar w:fldCharType="begin"/>
+        </w:r>
+        <w:r>
+          <w:instrText>PAGE   \* MERGEFORMAT</w:instrText>
+        </w:r>
+        <w:r>
+          <w:fldChar w:fldCharType="separate"/>
+        </w:r>
+        <w:r>
+          <w:rPr>
+            <w:b/>
+            <w:bCs/>
+            <w:noProof/>
+          </w:rPr>
+          <w:t>9</w:t>
+        </w:r>
+        <w:r>
+          <w:rPr>
+            <w:b/>
+            <w:bCs/>
+          </w:rPr>
+          <w:fldChar w:fldCharType="end"/>
+        </w:r>
+      </w:p>
+    </w:sdtContent>
+  </w:sdt>
+  <w:p>
+    <w:pPr>
+      <w:pStyle w:val="Nagwek"/>
+    </w:pPr>
+  </w:p>
+</w:hdr>
 </file>
 
 <file path=word/numbering.xml><?xml version="1.0" encoding="utf-8"?>
@@ -4060,6 +5278,127 @@
     </w:lvl>
   </w:abstractNum>
   <w:abstractNum w:abstractNumId="3">
+    <w:nsid w:val="1DAE4B92"/>
+    <w:multiLevelType w:val="multilevel"/>
+    <w:tmpl w:val="381E2234"/>
+    <w:lvl w:ilvl="0">
+      <w:start w:val="1"/>
+      <w:numFmt w:val="decimal"/>
+      <w:lvlText w:val="%1."/>
+      <w:lvlJc w:val="left"/>
+      <w:pPr>
+        <w:ind w:left="720" w:hanging="360"/>
+      </w:pPr>
+      <w:rPr>
+        <w:rFonts w:hint="default"/>
+      </w:rPr>
+    </w:lvl>
+    <w:lvl w:ilvl="1">
+      <w:start w:val="1"/>
+      <w:numFmt w:val="decimal"/>
+      <w:isLgl/>
+      <w:lvlText w:val="%1.%2"/>
+      <w:lvlJc w:val="left"/>
+      <w:pPr>
+        <w:ind w:left="1080" w:hanging="720"/>
+      </w:pPr>
+      <w:rPr>
+        <w:rFonts w:hint="default"/>
+      </w:rPr>
+    </w:lvl>
+    <w:lvl w:ilvl="2">
+      <w:start w:val="1"/>
+      <w:numFmt w:val="decimal"/>
+      <w:isLgl/>
+      <w:lvlText w:val="%1.%2.%3"/>
+      <w:lvlJc w:val="left"/>
+      <w:pPr>
+        <w:ind w:left="1080" w:hanging="720"/>
+      </w:pPr>
+      <w:rPr>
+        <w:rFonts w:hint="default"/>
+      </w:rPr>
+    </w:lvl>
+    <w:lvl w:ilvl="3">
+      <w:start w:val="1"/>
+      <w:numFmt w:val="decimal"/>
+      <w:isLgl/>
+      <w:lvlText w:val="%1.%2.%3.%4"/>
+      <w:lvlJc w:val="left"/>
+      <w:pPr>
+        <w:ind w:left="1440" w:hanging="1080"/>
+      </w:pPr>
+      <w:rPr>
+        <w:rFonts w:hint="default"/>
+      </w:rPr>
+    </w:lvl>
+    <w:lvl w:ilvl="4">
+      <w:start w:val="1"/>
+      <w:numFmt w:val="decimal"/>
+      <w:isLgl/>
+      <w:lvlText w:val="%1.%2.%3.%4.%5"/>
+      <w:lvlJc w:val="left"/>
+      <w:pPr>
+        <w:ind w:left="1440" w:hanging="1080"/>
+      </w:pPr>
+      <w:rPr>
+        <w:rFonts w:hint="default"/>
+      </w:rPr>
+    </w:lvl>
+    <w:lvl w:ilvl="5">
+      <w:start w:val="1"/>
+      <w:numFmt w:val="decimal"/>
+      <w:isLgl/>
+      <w:lvlText w:val="%1.%2.%3.%4.%5.%6"/>
+      <w:lvlJc w:val="left"/>
+      <w:pPr>
+        <w:ind w:left="1800" w:hanging="1440"/>
+      </w:pPr>
+      <w:rPr>
+        <w:rFonts w:hint="default"/>
+      </w:rPr>
+    </w:lvl>
+    <w:lvl w:ilvl="6">
+      <w:start w:val="1"/>
+      <w:numFmt w:val="decimal"/>
+      <w:isLgl/>
+      <w:lvlText w:val="%1.%2.%3.%4.%5.%6.%7"/>
+      <w:lvlJc w:val="left"/>
+      <w:pPr>
+        <w:ind w:left="2160" w:hanging="1800"/>
+      </w:pPr>
+      <w:rPr>
+        <w:rFonts w:hint="default"/>
+      </w:rPr>
+    </w:lvl>
+    <w:lvl w:ilvl="7">
+      <w:start w:val="1"/>
+      <w:numFmt w:val="decimal"/>
+      <w:isLgl/>
+      <w:lvlText w:val="%1.%2.%3.%4.%5.%6.%7.%8"/>
+      <w:lvlJc w:val="left"/>
+      <w:pPr>
+        <w:ind w:left="2160" w:hanging="1800"/>
+      </w:pPr>
+      <w:rPr>
+        <w:rFonts w:hint="default"/>
+      </w:rPr>
+    </w:lvl>
+    <w:lvl w:ilvl="8">
+      <w:start w:val="1"/>
+      <w:numFmt w:val="decimal"/>
+      <w:isLgl/>
+      <w:lvlText w:val="%1.%2.%3.%4.%5.%6.%7.%8.%9"/>
+      <w:lvlJc w:val="left"/>
+      <w:pPr>
+        <w:ind w:left="2520" w:hanging="2160"/>
+      </w:pPr>
+      <w:rPr>
+        <w:rFonts w:hint="default"/>
+      </w:rPr>
+    </w:lvl>
+  </w:abstractNum>
+  <w:abstractNum w:abstractNumId="4">
     <w:nsid w:val="30404970"/>
     <w:multiLevelType w:val="multilevel"/>
     <w:tmpl w:val="0415001F"/>
@@ -4078,7 +5417,7 @@
       <w:lvlText w:val="%1.%2."/>
       <w:lvlJc w:val="left"/>
       <w:pPr>
-        <w:ind w:left="574" w:hanging="432"/>
+        <w:ind w:left="792" w:hanging="432"/>
       </w:pPr>
     </w:lvl>
     <w:lvl w:ilvl="2">
@@ -4145,7 +5484,7 @@
       </w:pPr>
     </w:lvl>
   </w:abstractNum>
-  <w:abstractNum w:abstractNumId="4">
+  <w:abstractNum w:abstractNumId="5">
     <w:nsid w:val="306F55CC"/>
     <w:multiLevelType w:val="multilevel"/>
     <w:tmpl w:val="0415001F"/>
@@ -4231,7 +5570,7 @@
       </w:pPr>
     </w:lvl>
   </w:abstractNum>
-  <w:abstractNum w:abstractNumId="5">
+  <w:abstractNum w:abstractNumId="6">
     <w:nsid w:val="32E242A0"/>
     <w:multiLevelType w:val="multilevel"/>
     <w:tmpl w:val="0415001F"/>
@@ -4317,7 +5656,7 @@
       </w:pPr>
     </w:lvl>
   </w:abstractNum>
-  <w:abstractNum w:abstractNumId="6">
+  <w:abstractNum w:abstractNumId="7">
     <w:nsid w:val="37631FE2"/>
     <w:multiLevelType w:val="hybridMultilevel"/>
     <w:tmpl w:val="D64CC4A8"/>
@@ -4430,7 +5769,7 @@
       </w:rPr>
     </w:lvl>
   </w:abstractNum>
-  <w:abstractNum w:abstractNumId="7">
+  <w:abstractNum w:abstractNumId="8">
     <w:nsid w:val="37784484"/>
     <w:multiLevelType w:val="hybridMultilevel"/>
     <w:tmpl w:val="A33CAB3E"/>
@@ -4516,7 +5855,7 @@
       </w:pPr>
     </w:lvl>
   </w:abstractNum>
-  <w:abstractNum w:abstractNumId="8">
+  <w:abstractNum w:abstractNumId="9">
     <w:nsid w:val="3F4330CD"/>
     <w:multiLevelType w:val="multilevel"/>
     <w:tmpl w:val="0415001F"/>
@@ -4602,7 +5941,7 @@
       </w:pPr>
     </w:lvl>
   </w:abstractNum>
-  <w:abstractNum w:abstractNumId="9">
+  <w:abstractNum w:abstractNumId="10">
     <w:nsid w:val="3F560F59"/>
     <w:multiLevelType w:val="hybridMultilevel"/>
     <w:tmpl w:val="F4C01CE6"/>
@@ -4691,7 +6030,7 @@
       </w:pPr>
     </w:lvl>
   </w:abstractNum>
-  <w:abstractNum w:abstractNumId="10">
+  <w:abstractNum w:abstractNumId="11">
     <w:nsid w:val="502E4816"/>
     <w:multiLevelType w:val="multilevel"/>
     <w:tmpl w:val="0415001F"/>
@@ -4777,7 +6116,7 @@
       </w:pPr>
     </w:lvl>
   </w:abstractNum>
-  <w:abstractNum w:abstractNumId="11">
+  <w:abstractNum w:abstractNumId="12">
     <w:nsid w:val="54D1131F"/>
     <w:multiLevelType w:val="multilevel"/>
     <w:tmpl w:val="0415001F"/>
@@ -4863,7 +6202,7 @@
       </w:pPr>
     </w:lvl>
   </w:abstractNum>
-  <w:abstractNum w:abstractNumId="12">
+  <w:abstractNum w:abstractNumId="13">
     <w:nsid w:val="5A3613A0"/>
     <w:multiLevelType w:val="hybridMultilevel"/>
     <w:tmpl w:val="258CF114"/>
@@ -4976,7 +6315,7 @@
       </w:rPr>
     </w:lvl>
   </w:abstractNum>
-  <w:abstractNum w:abstractNumId="13">
+  <w:abstractNum w:abstractNumId="14">
     <w:nsid w:val="61216A03"/>
     <w:multiLevelType w:val="hybridMultilevel"/>
     <w:tmpl w:val="67AE1CA6"/>
@@ -5089,7 +6428,93 @@
       </w:rPr>
     </w:lvl>
   </w:abstractNum>
-  <w:abstractNum w:abstractNumId="14">
+  <w:abstractNum w:abstractNumId="15">
+    <w:nsid w:val="69425238"/>
+    <w:multiLevelType w:val="multilevel"/>
+    <w:tmpl w:val="0415001F"/>
+    <w:lvl w:ilvl="0">
+      <w:start w:val="1"/>
+      <w:numFmt w:val="decimal"/>
+      <w:lvlText w:val="%1."/>
+      <w:lvlJc w:val="left"/>
+      <w:pPr>
+        <w:ind w:left="360" w:hanging="360"/>
+      </w:pPr>
+    </w:lvl>
+    <w:lvl w:ilvl="1">
+      <w:start w:val="1"/>
+      <w:numFmt w:val="decimal"/>
+      <w:lvlText w:val="%1.%2."/>
+      <w:lvlJc w:val="left"/>
+      <w:pPr>
+        <w:ind w:left="792" w:hanging="432"/>
+      </w:pPr>
+    </w:lvl>
+    <w:lvl w:ilvl="2">
+      <w:start w:val="1"/>
+      <w:numFmt w:val="decimal"/>
+      <w:lvlText w:val="%1.%2.%3."/>
+      <w:lvlJc w:val="left"/>
+      <w:pPr>
+        <w:ind w:left="1224" w:hanging="504"/>
+      </w:pPr>
+    </w:lvl>
+    <w:lvl w:ilvl="3">
+      <w:start w:val="1"/>
+      <w:numFmt w:val="decimal"/>
+      <w:lvlText w:val="%1.%2.%3.%4."/>
+      <w:lvlJc w:val="left"/>
+      <w:pPr>
+        <w:ind w:left="1728" w:hanging="648"/>
+      </w:pPr>
+    </w:lvl>
+    <w:lvl w:ilvl="4">
+      <w:start w:val="1"/>
+      <w:numFmt w:val="decimal"/>
+      <w:lvlText w:val="%1.%2.%3.%4.%5."/>
+      <w:lvlJc w:val="left"/>
+      <w:pPr>
+        <w:ind w:left="2232" w:hanging="792"/>
+      </w:pPr>
+    </w:lvl>
+    <w:lvl w:ilvl="5">
+      <w:start w:val="1"/>
+      <w:numFmt w:val="decimal"/>
+      <w:lvlText w:val="%1.%2.%3.%4.%5.%6."/>
+      <w:lvlJc w:val="left"/>
+      <w:pPr>
+        <w:ind w:left="2736" w:hanging="936"/>
+      </w:pPr>
+    </w:lvl>
+    <w:lvl w:ilvl="6">
+      <w:start w:val="1"/>
+      <w:numFmt w:val="decimal"/>
+      <w:lvlText w:val="%1.%2.%3.%4.%5.%6.%7."/>
+      <w:lvlJc w:val="left"/>
+      <w:pPr>
+        <w:ind w:left="3240" w:hanging="1080"/>
+      </w:pPr>
+    </w:lvl>
+    <w:lvl w:ilvl="7">
+      <w:start w:val="1"/>
+      <w:numFmt w:val="decimal"/>
+      <w:lvlText w:val="%1.%2.%3.%4.%5.%6.%7.%8."/>
+      <w:lvlJc w:val="left"/>
+      <w:pPr>
+        <w:ind w:left="3744" w:hanging="1224"/>
+      </w:pPr>
+    </w:lvl>
+    <w:lvl w:ilvl="8">
+      <w:start w:val="1"/>
+      <w:numFmt w:val="decimal"/>
+      <w:lvlText w:val="%1.%2.%3.%4.%5.%6.%7.%8.%9."/>
+      <w:lvlJc w:val="left"/>
+      <w:pPr>
+        <w:ind w:left="4320" w:hanging="1440"/>
+      </w:pPr>
+    </w:lvl>
+  </w:abstractNum>
+  <w:abstractNum w:abstractNumId="16">
     <w:nsid w:val="6DFB002E"/>
     <w:multiLevelType w:val="hybridMultilevel"/>
     <w:tmpl w:val="40D0F88E"/>
@@ -5176,49 +6601,55 @@
     </w:lvl>
   </w:abstractNum>
   <w:num w:numId="1">
-    <w:abstractNumId w:val="9"/>
+    <w:abstractNumId w:val="10"/>
   </w:num>
   <w:num w:numId="2">
+    <w:abstractNumId w:val="13"/>
+  </w:num>
+  <w:num w:numId="3">
     <w:abstractNumId w:val="12"/>
   </w:num>
-  <w:num w:numId="3">
+  <w:num w:numId="4">
     <w:abstractNumId w:val="11"/>
   </w:num>
-  <w:num w:numId="4">
-    <w:abstractNumId w:val="10"/>
-  </w:num>
   <w:num w:numId="5">
-    <w:abstractNumId w:val="4"/>
+    <w:abstractNumId w:val="5"/>
   </w:num>
   <w:num w:numId="6">
-    <w:abstractNumId w:val="5"/>
+    <w:abstractNumId w:val="6"/>
   </w:num>
   <w:num w:numId="7">
     <w:abstractNumId w:val="2"/>
   </w:num>
   <w:num w:numId="8">
-    <w:abstractNumId w:val="14"/>
+    <w:abstractNumId w:val="16"/>
   </w:num>
   <w:num w:numId="9">
-    <w:abstractNumId w:val="3"/>
+    <w:abstractNumId w:val="4"/>
   </w:num>
   <w:num w:numId="10">
-    <w:abstractNumId w:val="7"/>
+    <w:abstractNumId w:val="8"/>
   </w:num>
   <w:num w:numId="11">
     <w:abstractNumId w:val="0"/>
   </w:num>
   <w:num w:numId="12">
-    <w:abstractNumId w:val="13"/>
+    <w:abstractNumId w:val="14"/>
   </w:num>
   <w:num w:numId="13">
-    <w:abstractNumId w:val="6"/>
+    <w:abstractNumId w:val="7"/>
   </w:num>
   <w:num w:numId="14">
     <w:abstractNumId w:val="1"/>
   </w:num>
   <w:num w:numId="15">
-    <w:abstractNumId w:val="8"/>
+    <w:abstractNumId w:val="9"/>
+  </w:num>
+  <w:num w:numId="16">
+    <w:abstractNumId w:val="3"/>
+  </w:num>
+  <w:num w:numId="17">
+    <w:abstractNumId w:val="15"/>
   </w:num>
 </w:numbering>
 </file>
@@ -5619,6 +7050,67 @@
     <w:rPr>
       <w:color w:val="0000FF" w:themeColor="hyperlink"/>
       <w:u w:val="single"/>
+    </w:rPr>
+  </w:style>
+  <w:style w:type="paragraph" w:styleId="Spisilustracji">
+    <w:name w:val="table of figures"/>
+    <w:basedOn w:val="Normalny"/>
+    <w:next w:val="Normalny"/>
+    <w:uiPriority w:val="99"/>
+    <w:unhideWhenUsed/>
+    <w:rsid w:val="00DD3146"/>
+    <w:pPr>
+      <w:spacing w:line="276" w:lineRule="auto"/>
+    </w:pPr>
+  </w:style>
+  <w:style w:type="paragraph" w:styleId="Nagwek">
+    <w:name w:val="header"/>
+    <w:basedOn w:val="Normalny"/>
+    <w:link w:val="NagwekZnak"/>
+    <w:uiPriority w:val="99"/>
+    <w:unhideWhenUsed/>
+    <w:rsid w:val="00DD3146"/>
+    <w:pPr>
+      <w:tabs>
+        <w:tab w:val="center" w:pos="4536"/>
+        <w:tab w:val="right" w:pos="9072"/>
+      </w:tabs>
+    </w:pPr>
+  </w:style>
+  <w:style w:type="character" w:customStyle="1" w:styleId="NagwekZnak">
+    <w:name w:val="Nagłówek Znak"/>
+    <w:basedOn w:val="Domylnaczcionkaakapitu"/>
+    <w:link w:val="Nagwek"/>
+    <w:uiPriority w:val="99"/>
+    <w:rsid w:val="00DD3146"/>
+    <w:rPr>
+      <w:rFonts w:ascii="Times New Roman" w:hAnsi="Times New Roman"/>
+      <w:sz w:val="24"/>
+    </w:rPr>
+  </w:style>
+  <w:style w:type="paragraph" w:styleId="Stopka">
+    <w:name w:val="footer"/>
+    <w:basedOn w:val="Normalny"/>
+    <w:link w:val="StopkaZnak"/>
+    <w:uiPriority w:val="99"/>
+    <w:unhideWhenUsed/>
+    <w:rsid w:val="00DD3146"/>
+    <w:pPr>
+      <w:tabs>
+        <w:tab w:val="center" w:pos="4536"/>
+        <w:tab w:val="right" w:pos="9072"/>
+      </w:tabs>
+    </w:pPr>
+  </w:style>
+  <w:style w:type="character" w:customStyle="1" w:styleId="StopkaZnak">
+    <w:name w:val="Stopka Znak"/>
+    <w:basedOn w:val="Domylnaczcionkaakapitu"/>
+    <w:link w:val="Stopka"/>
+    <w:uiPriority w:val="99"/>
+    <w:rsid w:val="00DD3146"/>
+    <w:rPr>
+      <w:rFonts w:ascii="Times New Roman" w:hAnsi="Times New Roman"/>
+      <w:sz w:val="24"/>
     </w:rPr>
   </w:style>
 </w:styles>
@@ -6022,6 +7514,67 @@
       <w:u w:val="single"/>
     </w:rPr>
   </w:style>
+  <w:style w:type="paragraph" w:styleId="Spisilustracji">
+    <w:name w:val="table of figures"/>
+    <w:basedOn w:val="Normalny"/>
+    <w:next w:val="Normalny"/>
+    <w:uiPriority w:val="99"/>
+    <w:unhideWhenUsed/>
+    <w:rsid w:val="00DD3146"/>
+    <w:pPr>
+      <w:spacing w:line="276" w:lineRule="auto"/>
+    </w:pPr>
+  </w:style>
+  <w:style w:type="paragraph" w:styleId="Nagwek">
+    <w:name w:val="header"/>
+    <w:basedOn w:val="Normalny"/>
+    <w:link w:val="NagwekZnak"/>
+    <w:uiPriority w:val="99"/>
+    <w:unhideWhenUsed/>
+    <w:rsid w:val="00DD3146"/>
+    <w:pPr>
+      <w:tabs>
+        <w:tab w:val="center" w:pos="4536"/>
+        <w:tab w:val="right" w:pos="9072"/>
+      </w:tabs>
+    </w:pPr>
+  </w:style>
+  <w:style w:type="character" w:customStyle="1" w:styleId="NagwekZnak">
+    <w:name w:val="Nagłówek Znak"/>
+    <w:basedOn w:val="Domylnaczcionkaakapitu"/>
+    <w:link w:val="Nagwek"/>
+    <w:uiPriority w:val="99"/>
+    <w:rsid w:val="00DD3146"/>
+    <w:rPr>
+      <w:rFonts w:ascii="Times New Roman" w:hAnsi="Times New Roman"/>
+      <w:sz w:val="24"/>
+    </w:rPr>
+  </w:style>
+  <w:style w:type="paragraph" w:styleId="Stopka">
+    <w:name w:val="footer"/>
+    <w:basedOn w:val="Normalny"/>
+    <w:link w:val="StopkaZnak"/>
+    <w:uiPriority w:val="99"/>
+    <w:unhideWhenUsed/>
+    <w:rsid w:val="00DD3146"/>
+    <w:pPr>
+      <w:tabs>
+        <w:tab w:val="center" w:pos="4536"/>
+        <w:tab w:val="right" w:pos="9072"/>
+      </w:tabs>
+    </w:pPr>
+  </w:style>
+  <w:style w:type="character" w:customStyle="1" w:styleId="StopkaZnak">
+    <w:name w:val="Stopka Znak"/>
+    <w:basedOn w:val="Domylnaczcionkaakapitu"/>
+    <w:link w:val="Stopka"/>
+    <w:uiPriority w:val="99"/>
+    <w:rsid w:val="00DD3146"/>
+    <w:rPr>
+      <w:rFonts w:ascii="Times New Roman" w:hAnsi="Times New Roman"/>
+      <w:sz w:val="24"/>
+    </w:rPr>
+  </w:style>
 </w:styles>
 </file>
 
@@ -6315,7 +7868,7 @@
 </file>
 
 <file path=customXml/itemProps1.xml><?xml version="1.0" encoding="utf-8"?>
-<ds:datastoreItem xmlns:ds="http://schemas.openxmlformats.org/officeDocument/2006/customXml" ds:itemID="{A6195919-A2E9-4D15-AACC-9A7883943F1E}">
+<ds:datastoreItem xmlns:ds="http://schemas.openxmlformats.org/officeDocument/2006/customXml" ds:itemID="{556DED46-C8B0-4E89-AEA3-D445D042389C}">
   <ds:schemaRefs>
     <ds:schemaRef ds:uri="http://schemas.openxmlformats.org/officeDocument/2006/bibliography"/>
   </ds:schemaRefs>

</xml_diff>